<commit_message>
Sonarqube PPt non final
</commit_message>
<xml_diff>
--- a/Snyk Final.docx
+++ b/Snyk Final.docx
@@ -1,6 +1,6 @@
 
 <file path=word/document.xml><?xml version="1.0" encoding="utf-8"?>
-<w:document xmlns:wpc="http://schemas.microsoft.com/office/word/2010/wordprocessingCanvas" xmlns:cx="http://schemas.microsoft.com/office/drawing/2014/chartex" xmlns:cx1="http://schemas.microsoft.com/office/drawing/2015/9/8/chartex" xmlns:cx2="http://schemas.microsoft.com/office/drawing/2015/10/21/chartex" xmlns:cx3="http://schemas.microsoft.com/office/drawing/2016/5/9/chartex" xmlns:cx4="http://schemas.microsoft.com/office/drawing/2016/5/10/chartex" xmlns:cx5="http://schemas.microsoft.com/office/drawing/2016/5/11/chartex" xmlns:cx6="http://schemas.microsoft.com/office/drawing/2016/5/12/chartex" xmlns:cx7="http://schemas.microsoft.com/office/drawing/2016/5/13/chartex" xmlns:cx8="http://schemas.microsoft.com/office/drawing/2016/5/14/chartex" xmlns:mc="http://schemas.openxmlformats.org/markup-compatibility/2006" xmlns:aink="http://schemas.microsoft.com/office/drawing/2016/ink" xmlns:am3d="http://schemas.microsoft.com/office/drawing/2017/model3d" xmlns:o="urn:schemas-microsoft-com:office:office" xmlns:oel="http://schemas.microsoft.com/office/2019/extlst" xmlns:r="http://schemas.openxmlformats.org/officeDocument/2006/relationships" xmlns:m="http://schemas.openxmlformats.org/officeDocument/2006/math" xmlns:v="urn:schemas-microsoft-com:vml" xmlns:wp14="http://schemas.microsoft.com/office/word/2010/wordprocessingDrawing" xmlns:wp="http://schemas.openxmlformats.org/drawingml/2006/wordprocessingDrawing" xmlns:w10="urn:schemas-microsoft-com:office:word" xmlns:w="http://schemas.openxmlformats.org/wordprocessingml/2006/main" xmlns:w14="http://schemas.microsoft.com/office/word/2010/wordml" xmlns:w15="http://schemas.microsoft.com/office/word/2012/wordml" xmlns:w16cex="http://schemas.microsoft.com/office/word/2018/wordml/cex" xmlns:w16cid="http://schemas.microsoft.com/office/word/2016/wordml/cid" xmlns:w16="http://schemas.microsoft.com/office/word/2018/wordml" xmlns:w16sdtdh="http://schemas.microsoft.com/office/word/2020/wordml/sdtdatahash" xmlns:w16se="http://schemas.microsoft.com/office/word/2015/wordml/symex" xmlns:wpg="http://schemas.microsoft.com/office/word/2010/wordprocessingGroup" xmlns:wpi="http://schemas.microsoft.com/office/word/2010/wordprocessingInk" xmlns:wne="http://schemas.microsoft.com/office/word/2006/wordml" xmlns:wps="http://schemas.microsoft.com/office/word/2010/wordprocessingShape" mc:Ignorable="w14 w15 w16se w16cid w16 w16cex w16sdtdh wp14">
+<w:document xmlns:wpc="http://schemas.microsoft.com/office/word/2010/wordprocessingCanvas" xmlns:cx="http://schemas.microsoft.com/office/drawing/2014/chartex" xmlns:cx1="http://schemas.microsoft.com/office/drawing/2015/9/8/chartex" xmlns:mc="http://schemas.openxmlformats.org/markup-compatibility/2006" xmlns:o="urn:schemas-microsoft-com:office:office" xmlns:r="http://schemas.openxmlformats.org/officeDocument/2006/relationships" xmlns:m="http://schemas.openxmlformats.org/officeDocument/2006/math" xmlns:v="urn:schemas-microsoft-com:vml" xmlns:wp14="http://schemas.microsoft.com/office/word/2010/wordprocessingDrawing" xmlns:wp="http://schemas.openxmlformats.org/drawingml/2006/wordprocessingDrawing" xmlns:w10="urn:schemas-microsoft-com:office:word" xmlns:w="http://schemas.openxmlformats.org/wordprocessingml/2006/main" xmlns:w14="http://schemas.microsoft.com/office/word/2010/wordml" xmlns:w15="http://schemas.microsoft.com/office/word/2012/wordml" xmlns:w16se="http://schemas.microsoft.com/office/word/2015/wordml/symex" xmlns:wpg="http://schemas.microsoft.com/office/word/2010/wordprocessingGroup" xmlns:wpi="http://schemas.microsoft.com/office/word/2010/wordprocessingInk" xmlns:wne="http://schemas.microsoft.com/office/word/2006/wordml" xmlns:wps="http://schemas.microsoft.com/office/word/2010/wordprocessingShape" mc:Ignorable="w14 w15 w16se wp14">
   <w:body>
     <w:p>
       <w:pPr>
@@ -582,7 +582,7 @@
                                 <w:tblLook w:val="04A0" w:firstRow="1" w:lastRow="0" w:firstColumn="1" w:lastColumn="0" w:noHBand="0" w:noVBand="1"/>
                               </w:tblPr>
                               <w:tblGrid>
-                                <w:gridCol w:w="8908"/>
+                                <w:gridCol w:w="8893"/>
                               </w:tblGrid>
                               <w:tr>
                                 <w:trPr>
@@ -715,7 +715,7 @@
           </mc:Choice>
           <mc:Fallback>
             <w:pict>
-              <v:group w14:anchorId="5D7ADA72" id="Group 10" o:spid="_x0000_s1026" style="position:absolute;margin-left:-11.3pt;margin-top:6.7pt;width:563.7pt;height:82.2pt;z-index:251659264" coordorigin=",15081" coordsize="71590,10436" o:gfxdata="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">
+              <v:group w14:anchorId="5D7ADA72" id="Group 10" o:spid="_x0000_s1026" style="position:absolute;margin-left:-11.3pt;margin-top:6.7pt;width:563.7pt;height:82.2pt;z-index:251659264" coordorigin=",15081" coordsize="71590,10436" o:gfxdata="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">
                 <v:shapetype id="_x0000_t202" coordsize="21600,21600" o:spt="202" path="m,l,21600r21600,l21600,xe">
                   <v:stroke joinstyle="miter"/>
                   <v:path gradientshapeok="t" o:connecttype="rect"/>
@@ -731,7 +731,7 @@
                           <w:tblLook w:val="04A0" w:firstRow="1" w:lastRow="0" w:firstColumn="1" w:lastColumn="0" w:noHBand="0" w:noVBand="1"/>
                         </w:tblPr>
                         <w:tblGrid>
-                          <w:gridCol w:w="8908"/>
+                          <w:gridCol w:w="8893"/>
                         </w:tblGrid>
                         <w:tr>
                           <w:trPr>
@@ -897,7 +897,7 @@
         <w:t xml:space="preserve">                                                                </w:t>
       </w:r>
       <w:bookmarkStart w:id="34" w:name="_Toc136430274"/>
-      <w:bookmarkStart w:id="35" w:name="_Toc151843078"/>
+      <w:bookmarkStart w:id="35" w:name="_Toc151844496"/>
       <w:r>
         <w:rPr>
           <w:color w:val="auto"/>
@@ -982,15 +982,7 @@
               <w:pStyle w:val="TableHeading"/>
             </w:pPr>
             <w:r>
-              <w:t xml:space="preserve">Created By / Modified </w:t>
-            </w:r>
-            <w:proofErr w:type="gramStart"/>
-            <w:r>
-              <w:t>By</w:t>
-            </w:r>
-            <w:proofErr w:type="gramEnd"/>
-            <w:r>
-              <w:t xml:space="preserve"> and Date</w:t>
+              <w:t>Created By / Modified By and Date</w:t>
             </w:r>
           </w:p>
         </w:tc>
@@ -1103,7 +1095,6 @@
             <w:r>
               <w:t>12</w:t>
             </w:r>
-            <w:proofErr w:type="gramStart"/>
             <w:r>
               <w:rPr>
                 <w:vertAlign w:val="superscript"/>
@@ -1114,11 +1105,7 @@
               <w:t xml:space="preserve">  </w:t>
             </w:r>
             <w:r>
-              <w:t>Oct</w:t>
-            </w:r>
-            <w:proofErr w:type="gramEnd"/>
-            <w:r>
-              <w:t xml:space="preserve"> </w:t>
+              <w:t xml:space="preserve">Oct </w:t>
             </w:r>
             <w:r>
               <w:t xml:space="preserve"> 2023</w:t>
@@ -1556,7 +1543,7 @@
       <w:bookmarkStart w:id="72" w:name="_Toc192054122"/>
       <w:bookmarkStart w:id="73" w:name="_Toc194821437"/>
       <w:bookmarkStart w:id="74" w:name="_Toc177457325"/>
-      <w:bookmarkStart w:id="75" w:name="_Toc151843079"/>
+      <w:bookmarkStart w:id="75" w:name="_Toc151844497"/>
       <w:bookmarkEnd w:id="1"/>
       <w:bookmarkEnd w:id="2"/>
       <w:bookmarkEnd w:id="3"/>
@@ -1670,14 +1657,12 @@
           <w:rFonts w:eastAsiaTheme="minorEastAsia" w:cstheme="minorBidi"/>
           <w:b w:val="0"/>
           <w:caps w:val="0"/>
-          <w:kern w:val="2"/>
-          <w:sz w:val="22"/>
-          <w:szCs w:val="20"/>
-          <w:lang w:val="en-US" w:bidi="hi-IN"/>
-          <w14:ligatures w14:val="standardContextual"/>
-        </w:rPr>
-      </w:pPr>
-      <w:hyperlink w:anchor="_Toc151843078" w:history="1">
+          <w:sz w:val="22"/>
+          <w:szCs w:val="22"/>
+          <w:lang w:val="en-US" w:bidi="ar-SA"/>
+        </w:rPr>
+      </w:pPr>
+      <w:hyperlink w:anchor="_Toc151844496" w:history="1">
         <w:r>
           <w:rPr>
             <w:rStyle w:val="Hyperlink"/>
@@ -1700,7 +1685,7 @@
           <w:rPr>
             <w:webHidden/>
           </w:rPr>
-          <w:instrText xml:space="preserve"> PAGEREF _Toc151843078 \h </w:instrText>
+          <w:instrText xml:space="preserve"> PAGEREF _Toc151844496 \h </w:instrText>
         </w:r>
         <w:r>
           <w:rPr>
@@ -1734,14 +1719,12 @@
           <w:rFonts w:eastAsiaTheme="minorEastAsia" w:cstheme="minorBidi"/>
           <w:b w:val="0"/>
           <w:caps w:val="0"/>
-          <w:kern w:val="2"/>
-          <w:sz w:val="22"/>
-          <w:szCs w:val="20"/>
-          <w:lang w:val="en-US" w:bidi="hi-IN"/>
-          <w14:ligatures w14:val="standardContextual"/>
-        </w:rPr>
-      </w:pPr>
-      <w:hyperlink w:anchor="_Toc151843079" w:history="1">
+          <w:sz w:val="22"/>
+          <w:szCs w:val="22"/>
+          <w:lang w:val="en-US" w:bidi="ar-SA"/>
+        </w:rPr>
+      </w:pPr>
+      <w:hyperlink w:anchor="_Toc151844497" w:history="1">
         <w:r>
           <w:rPr>
             <w:rStyle w:val="Hyperlink"/>
@@ -1764,7 +1747,7 @@
           <w:rPr>
             <w:webHidden/>
           </w:rPr>
-          <w:instrText xml:space="preserve"> PAGEREF _Toc151843079 \h </w:instrText>
+          <w:instrText xml:space="preserve"> PAGEREF _Toc151844497 \h </w:instrText>
         </w:r>
         <w:r>
           <w:rPr>
@@ -1798,14 +1781,12 @@
           <w:rFonts w:eastAsiaTheme="minorEastAsia" w:cstheme="minorBidi"/>
           <w:b w:val="0"/>
           <w:caps w:val="0"/>
-          <w:kern w:val="2"/>
-          <w:sz w:val="22"/>
-          <w:szCs w:val="20"/>
-          <w:lang w:val="en-US" w:bidi="hi-IN"/>
-          <w14:ligatures w14:val="standardContextual"/>
-        </w:rPr>
-      </w:pPr>
-      <w:hyperlink w:anchor="_Toc151843080" w:history="1">
+          <w:sz w:val="22"/>
+          <w:szCs w:val="22"/>
+          <w:lang w:val="en-US" w:bidi="ar-SA"/>
+        </w:rPr>
+      </w:pPr>
+      <w:hyperlink w:anchor="_Toc151844498" w:history="1">
         <w:r>
           <w:rPr>
             <w:rStyle w:val="Hyperlink"/>
@@ -1817,11 +1798,9 @@
             <w:rFonts w:eastAsiaTheme="minorEastAsia" w:cstheme="minorBidi"/>
             <w:b w:val="0"/>
             <w:caps w:val="0"/>
-            <w:kern w:val="2"/>
             <w:sz w:val="22"/>
-            <w:szCs w:val="20"/>
-            <w:lang w:val="en-US" w:bidi="hi-IN"/>
-            <w14:ligatures w14:val="standardContextual"/>
+            <w:szCs w:val="22"/>
+            <w:lang w:val="en-US" w:bidi="ar-SA"/>
           </w:rPr>
           <w:tab/>
         </w:r>
@@ -1847,7 +1826,7 @@
           <w:rPr>
             <w:webHidden/>
           </w:rPr>
-          <w:instrText xml:space="preserve"> PAGEREF _Toc151843080 \h </w:instrText>
+          <w:instrText xml:space="preserve"> PAGEREF _Toc151844498 \h </w:instrText>
         </w:r>
         <w:r>
           <w:rPr>
@@ -1883,13 +1862,12 @@
         <w:rPr>
           <w:rFonts w:asciiTheme="minorHAnsi" w:eastAsiaTheme="minorEastAsia" w:hAnsiTheme="minorHAnsi" w:cstheme="minorBidi"/>
           <w:b w:val="0"/>
-          <w:kern w:val="2"/>
-          <w:sz w:val="22"/>
-          <w:lang w:val="en-US" w:bidi="hi-IN"/>
-          <w14:ligatures w14:val="standardContextual"/>
-        </w:rPr>
-      </w:pPr>
-      <w:hyperlink w:anchor="_Toc151843081" w:history="1">
+          <w:sz w:val="22"/>
+          <w:szCs w:val="22"/>
+          <w:lang w:val="en-US" w:bidi="ar-SA"/>
+        </w:rPr>
+      </w:pPr>
+      <w:hyperlink w:anchor="_Toc151844499" w:history="1">
         <w:r>
           <w:rPr>
             <w:rStyle w:val="Hyperlink"/>
@@ -1900,10 +1878,9 @@
           <w:rPr>
             <w:rFonts w:asciiTheme="minorHAnsi" w:eastAsiaTheme="minorEastAsia" w:hAnsiTheme="minorHAnsi" w:cstheme="minorBidi"/>
             <w:b w:val="0"/>
-            <w:kern w:val="2"/>
             <w:sz w:val="22"/>
-            <w:lang w:val="en-US" w:bidi="hi-IN"/>
-            <w14:ligatures w14:val="standardContextual"/>
+            <w:szCs w:val="22"/>
+            <w:lang w:val="en-US" w:bidi="ar-SA"/>
           </w:rPr>
           <w:tab/>
         </w:r>
@@ -1929,7 +1906,7 @@
           <w:rPr>
             <w:webHidden/>
           </w:rPr>
-          <w:instrText xml:space="preserve"> PAGEREF _Toc151843081 \h </w:instrText>
+          <w:instrText xml:space="preserve"> PAGEREF _Toc151844499 \h </w:instrText>
         </w:r>
         <w:r>
           <w:rPr>
@@ -1965,13 +1942,12 @@
         <w:rPr>
           <w:rFonts w:asciiTheme="minorHAnsi" w:eastAsiaTheme="minorEastAsia" w:hAnsiTheme="minorHAnsi" w:cstheme="minorBidi"/>
           <w:b w:val="0"/>
-          <w:kern w:val="2"/>
-          <w:sz w:val="22"/>
-          <w:lang w:val="en-US" w:bidi="hi-IN"/>
-          <w14:ligatures w14:val="standardContextual"/>
-        </w:rPr>
-      </w:pPr>
-      <w:hyperlink w:anchor="_Toc151843082" w:history="1">
+          <w:sz w:val="22"/>
+          <w:szCs w:val="22"/>
+          <w:lang w:val="en-US" w:bidi="ar-SA"/>
+        </w:rPr>
+      </w:pPr>
+      <w:hyperlink w:anchor="_Toc151844500" w:history="1">
         <w:r>
           <w:rPr>
             <w:rStyle w:val="Hyperlink"/>
@@ -1982,10 +1958,9 @@
           <w:rPr>
             <w:rFonts w:asciiTheme="minorHAnsi" w:eastAsiaTheme="minorEastAsia" w:hAnsiTheme="minorHAnsi" w:cstheme="minorBidi"/>
             <w:b w:val="0"/>
-            <w:kern w:val="2"/>
             <w:sz w:val="22"/>
-            <w:lang w:val="en-US" w:bidi="hi-IN"/>
-            <w14:ligatures w14:val="standardContextual"/>
+            <w:szCs w:val="22"/>
+            <w:lang w:val="en-US" w:bidi="ar-SA"/>
           </w:rPr>
           <w:tab/>
         </w:r>
@@ -2011,7 +1986,7 @@
           <w:rPr>
             <w:webHidden/>
           </w:rPr>
-          <w:instrText xml:space="preserve"> PAGEREF _Toc151843082 \h </w:instrText>
+          <w:instrText xml:space="preserve"> PAGEREF _Toc151844500 \h </w:instrText>
         </w:r>
         <w:r>
           <w:rPr>
@@ -2047,13 +2022,12 @@
         <w:rPr>
           <w:rFonts w:asciiTheme="minorHAnsi" w:eastAsiaTheme="minorEastAsia" w:hAnsiTheme="minorHAnsi" w:cstheme="minorBidi"/>
           <w:b w:val="0"/>
-          <w:kern w:val="2"/>
-          <w:sz w:val="22"/>
-          <w:lang w:val="en-US" w:bidi="hi-IN"/>
-          <w14:ligatures w14:val="standardContextual"/>
-        </w:rPr>
-      </w:pPr>
-      <w:hyperlink w:anchor="_Toc151843083" w:history="1">
+          <w:sz w:val="22"/>
+          <w:szCs w:val="22"/>
+          <w:lang w:val="en-US" w:bidi="ar-SA"/>
+        </w:rPr>
+      </w:pPr>
+      <w:hyperlink w:anchor="_Toc151844501" w:history="1">
         <w:r>
           <w:rPr>
             <w:rStyle w:val="Hyperlink"/>
@@ -2064,10 +2038,9 @@
           <w:rPr>
             <w:rFonts w:asciiTheme="minorHAnsi" w:eastAsiaTheme="minorEastAsia" w:hAnsiTheme="minorHAnsi" w:cstheme="minorBidi"/>
             <w:b w:val="0"/>
-            <w:kern w:val="2"/>
             <w:sz w:val="22"/>
-            <w:lang w:val="en-US" w:bidi="hi-IN"/>
-            <w14:ligatures w14:val="standardContextual"/>
+            <w:szCs w:val="22"/>
+            <w:lang w:val="en-US" w:bidi="ar-SA"/>
           </w:rPr>
           <w:tab/>
         </w:r>
@@ -2093,7 +2066,7 @@
           <w:rPr>
             <w:webHidden/>
           </w:rPr>
-          <w:instrText xml:space="preserve"> PAGEREF _Toc151843083 \h </w:instrText>
+          <w:instrText xml:space="preserve"> PAGEREF _Toc151844501 \h </w:instrText>
         </w:r>
         <w:r>
           <w:rPr>
@@ -2127,14 +2100,12 @@
           <w:rFonts w:eastAsiaTheme="minorEastAsia" w:cstheme="minorBidi"/>
           <w:b w:val="0"/>
           <w:caps w:val="0"/>
-          <w:kern w:val="2"/>
-          <w:sz w:val="22"/>
-          <w:szCs w:val="20"/>
-          <w:lang w:val="en-US" w:bidi="hi-IN"/>
-          <w14:ligatures w14:val="standardContextual"/>
-        </w:rPr>
-      </w:pPr>
-      <w:hyperlink w:anchor="_Toc151843084" w:history="1">
+          <w:sz w:val="22"/>
+          <w:szCs w:val="22"/>
+          <w:lang w:val="en-US" w:bidi="ar-SA"/>
+        </w:rPr>
+      </w:pPr>
+      <w:hyperlink w:anchor="_Toc151844502" w:history="1">
         <w:r>
           <w:rPr>
             <w:rStyle w:val="Hyperlink"/>
@@ -2146,11 +2117,9 @@
             <w:rFonts w:eastAsiaTheme="minorEastAsia" w:cstheme="minorBidi"/>
             <w:b w:val="0"/>
             <w:caps w:val="0"/>
-            <w:kern w:val="2"/>
             <w:sz w:val="22"/>
-            <w:szCs w:val="20"/>
-            <w:lang w:val="en-US" w:bidi="hi-IN"/>
-            <w14:ligatures w14:val="standardContextual"/>
+            <w:szCs w:val="22"/>
+            <w:lang w:val="en-US" w:bidi="ar-SA"/>
           </w:rPr>
           <w:tab/>
         </w:r>
@@ -2176,7 +2145,7 @@
           <w:rPr>
             <w:webHidden/>
           </w:rPr>
-          <w:instrText xml:space="preserve"> PAGEREF _Toc151843084 \h </w:instrText>
+          <w:instrText xml:space="preserve"> PAGEREF _Toc151844502 \h </w:instrText>
         </w:r>
         <w:r>
           <w:rPr>
@@ -2212,19 +2181,17 @@
         <w:rPr>
           <w:rFonts w:asciiTheme="minorHAnsi" w:eastAsiaTheme="minorEastAsia" w:hAnsiTheme="minorHAnsi" w:cstheme="minorBidi"/>
           <w:b w:val="0"/>
-          <w:kern w:val="2"/>
-          <w:sz w:val="22"/>
-          <w:lang w:val="en-US" w:bidi="hi-IN"/>
-          <w14:ligatures w14:val="standardContextual"/>
-        </w:rPr>
-      </w:pPr>
-      <w:hyperlink w:anchor="_Toc151843085" w:history="1">
+          <w:sz w:val="22"/>
+          <w:szCs w:val="22"/>
+          <w:lang w:val="en-US" w:bidi="ar-SA"/>
+        </w:rPr>
+      </w:pPr>
+      <w:hyperlink w:anchor="_Toc151844503" w:history="1">
         <w:r>
           <w:rPr>
             <w:rStyle w:val="Hyperlink"/>
             <w:rFonts w:eastAsiaTheme="majorEastAsia"/>
             <w:bCs/>
-            <w:lang w:bidi="ar-SA"/>
           </w:rPr>
           <w:t>2.1</w:t>
         </w:r>
@@ -2232,10 +2199,9 @@
           <w:rPr>
             <w:rFonts w:asciiTheme="minorHAnsi" w:eastAsiaTheme="minorEastAsia" w:hAnsiTheme="minorHAnsi" w:cstheme="minorBidi"/>
             <w:b w:val="0"/>
-            <w:kern w:val="2"/>
             <w:sz w:val="22"/>
-            <w:lang w:val="en-US" w:bidi="hi-IN"/>
-            <w14:ligatures w14:val="standardContextual"/>
+            <w:szCs w:val="22"/>
+            <w:lang w:val="en-US" w:bidi="ar-SA"/>
           </w:rPr>
           <w:tab/>
         </w:r>
@@ -2244,7 +2210,6 @@
             <w:rStyle w:val="Hyperlink"/>
             <w:rFonts w:eastAsiaTheme="majorEastAsia" w:cs="Calibri"/>
             <w:bCs/>
-            <w:lang w:bidi="ar-SA"/>
           </w:rPr>
           <w:t>INTEGRATION WITH AZURE DEVOPS REPOSITORY</w:t>
         </w:r>
@@ -2264,7 +2229,7 @@
           <w:rPr>
             <w:webHidden/>
           </w:rPr>
-          <w:instrText xml:space="preserve"> PAGEREF _Toc151843085 \h </w:instrText>
+          <w:instrText xml:space="preserve"> PAGEREF _Toc151844503 \h </w:instrText>
         </w:r>
         <w:r>
           <w:rPr>
@@ -2300,13 +2265,12 @@
         <w:rPr>
           <w:rFonts w:asciiTheme="minorHAnsi" w:eastAsiaTheme="minorEastAsia" w:hAnsiTheme="minorHAnsi" w:cstheme="minorBidi"/>
           <w:b w:val="0"/>
-          <w:kern w:val="2"/>
-          <w:sz w:val="22"/>
-          <w:lang w:val="en-US" w:bidi="hi-IN"/>
-          <w14:ligatures w14:val="standardContextual"/>
-        </w:rPr>
-      </w:pPr>
-      <w:hyperlink w:anchor="_Toc151843086" w:history="1">
+          <w:sz w:val="22"/>
+          <w:szCs w:val="22"/>
+          <w:lang w:val="en-US" w:bidi="ar-SA"/>
+        </w:rPr>
+      </w:pPr>
+      <w:hyperlink w:anchor="_Toc151844504" w:history="1">
         <w:r>
           <w:rPr>
             <w:rStyle w:val="Hyperlink"/>
@@ -2318,10 +2282,9 @@
           <w:rPr>
             <w:rFonts w:asciiTheme="minorHAnsi" w:eastAsiaTheme="minorEastAsia" w:hAnsiTheme="minorHAnsi" w:cstheme="minorBidi"/>
             <w:b w:val="0"/>
-            <w:kern w:val="2"/>
             <w:sz w:val="22"/>
-            <w:lang w:val="en-US" w:bidi="hi-IN"/>
-            <w14:ligatures w14:val="standardContextual"/>
+            <w:szCs w:val="22"/>
+            <w:lang w:val="en-US" w:bidi="ar-SA"/>
           </w:rPr>
           <w:tab/>
         </w:r>
@@ -2348,7 +2311,7 @@
           <w:rPr>
             <w:webHidden/>
           </w:rPr>
-          <w:instrText xml:space="preserve"> PAGEREF _Toc151843086 \h </w:instrText>
+          <w:instrText xml:space="preserve"> PAGEREF _Toc151844504 \h </w:instrText>
         </w:r>
         <w:r>
           <w:rPr>
@@ -2365,7 +2328,7 @@
           <w:rPr>
             <w:webHidden/>
           </w:rPr>
-          <w:t>5</w:t>
+          <w:t>6</w:t>
         </w:r>
         <w:r>
           <w:rPr>
@@ -2382,14 +2345,12 @@
           <w:rFonts w:eastAsiaTheme="minorEastAsia" w:cstheme="minorBidi"/>
           <w:b w:val="0"/>
           <w:caps w:val="0"/>
-          <w:kern w:val="2"/>
-          <w:sz w:val="22"/>
-          <w:szCs w:val="20"/>
-          <w:lang w:val="en-US" w:bidi="hi-IN"/>
-          <w14:ligatures w14:val="standardContextual"/>
-        </w:rPr>
-      </w:pPr>
-      <w:hyperlink w:anchor="_Toc151843087" w:history="1">
+          <w:sz w:val="22"/>
+          <w:szCs w:val="22"/>
+          <w:lang w:val="en-US" w:bidi="ar-SA"/>
+        </w:rPr>
+      </w:pPr>
+      <w:hyperlink w:anchor="_Toc151844505" w:history="1">
         <w:r>
           <w:rPr>
             <w:rStyle w:val="Hyperlink"/>
@@ -2401,11 +2362,9 @@
             <w:rFonts w:eastAsiaTheme="minorEastAsia" w:cstheme="minorBidi"/>
             <w:b w:val="0"/>
             <w:caps w:val="0"/>
-            <w:kern w:val="2"/>
             <w:sz w:val="22"/>
-            <w:szCs w:val="20"/>
-            <w:lang w:val="en-US" w:bidi="hi-IN"/>
-            <w14:ligatures w14:val="standardContextual"/>
+            <w:szCs w:val="22"/>
+            <w:lang w:val="en-US" w:bidi="ar-SA"/>
           </w:rPr>
           <w:tab/>
         </w:r>
@@ -2431,7 +2390,7 @@
           <w:rPr>
             <w:webHidden/>
           </w:rPr>
-          <w:instrText xml:space="preserve"> PAGEREF _Toc151843087 \h </w:instrText>
+          <w:instrText xml:space="preserve"> PAGEREF _Toc151844505 \h </w:instrText>
         </w:r>
         <w:r>
           <w:rPr>
@@ -2448,7 +2407,7 @@
           <w:rPr>
             <w:webHidden/>
           </w:rPr>
-          <w:t>5</w:t>
+          <w:t>7</w:t>
         </w:r>
         <w:r>
           <w:rPr>
@@ -2467,13 +2426,12 @@
         <w:rPr>
           <w:rFonts w:asciiTheme="minorHAnsi" w:eastAsiaTheme="minorEastAsia" w:hAnsiTheme="minorHAnsi" w:cstheme="minorBidi"/>
           <w:b w:val="0"/>
-          <w:kern w:val="2"/>
-          <w:sz w:val="22"/>
-          <w:lang w:val="en-US" w:bidi="hi-IN"/>
-          <w14:ligatures w14:val="standardContextual"/>
-        </w:rPr>
-      </w:pPr>
-      <w:hyperlink w:anchor="_Toc151843088" w:history="1">
+          <w:sz w:val="22"/>
+          <w:szCs w:val="22"/>
+          <w:lang w:val="en-US" w:bidi="ar-SA"/>
+        </w:rPr>
+      </w:pPr>
+      <w:hyperlink w:anchor="_Toc151844506" w:history="1">
         <w:r>
           <w:rPr>
             <w:rStyle w:val="Hyperlink"/>
@@ -2485,10 +2443,9 @@
           <w:rPr>
             <w:rFonts w:asciiTheme="minorHAnsi" w:eastAsiaTheme="minorEastAsia" w:hAnsiTheme="minorHAnsi" w:cstheme="minorBidi"/>
             <w:b w:val="0"/>
-            <w:kern w:val="2"/>
             <w:sz w:val="22"/>
-            <w:lang w:val="en-US" w:bidi="hi-IN"/>
-            <w14:ligatures w14:val="standardContextual"/>
+            <w:szCs w:val="22"/>
+            <w:lang w:val="en-US" w:bidi="ar-SA"/>
           </w:rPr>
           <w:tab/>
         </w:r>
@@ -2497,7 +2454,21 @@
             <w:rStyle w:val="Hyperlink"/>
             <w:bCs/>
           </w:rPr>
-          <w:t>INtegration with azure devops CI pipeline</w:t>
+          <w:t>INtegra</w:t>
+        </w:r>
+        <w:r>
+          <w:rPr>
+            <w:rStyle w:val="Hyperlink"/>
+            <w:bCs/>
+          </w:rPr>
+          <w:t>t</w:t>
+        </w:r>
+        <w:r>
+          <w:rPr>
+            <w:rStyle w:val="Hyperlink"/>
+            <w:bCs/>
+          </w:rPr>
+          <w:t>ion with azure devops CI pipeline</w:t>
         </w:r>
         <w:r>
           <w:rPr>
@@ -2515,7 +2486,7 @@
           <w:rPr>
             <w:webHidden/>
           </w:rPr>
-          <w:instrText xml:space="preserve"> PAGEREF _Toc151843088 \h </w:instrText>
+          <w:instrText xml:space="preserve"> PAGEREF _Toc151844506 \h </w:instrText>
         </w:r>
         <w:r>
           <w:rPr>
@@ -2532,7 +2503,7 @@
           <w:rPr>
             <w:webHidden/>
           </w:rPr>
-          <w:t>5</w:t>
+          <w:t>7</w:t>
         </w:r>
         <w:r>
           <w:rPr>
@@ -2549,14 +2520,12 @@
           <w:rFonts w:eastAsiaTheme="minorEastAsia" w:cstheme="minorBidi"/>
           <w:b w:val="0"/>
           <w:caps w:val="0"/>
-          <w:kern w:val="2"/>
-          <w:sz w:val="22"/>
-          <w:szCs w:val="20"/>
-          <w:lang w:val="en-US" w:bidi="hi-IN"/>
-          <w14:ligatures w14:val="standardContextual"/>
-        </w:rPr>
-      </w:pPr>
-      <w:hyperlink w:anchor="_Toc151843089" w:history="1">
+          <w:sz w:val="22"/>
+          <w:szCs w:val="22"/>
+          <w:lang w:val="en-US" w:bidi="ar-SA"/>
+        </w:rPr>
+      </w:pPr>
+      <w:hyperlink w:anchor="_Toc151844507" w:history="1">
         <w:r>
           <w:rPr>
             <w:rStyle w:val="Hyperlink"/>
@@ -2568,11 +2537,9 @@
             <w:rFonts w:eastAsiaTheme="minorEastAsia" w:cstheme="minorBidi"/>
             <w:b w:val="0"/>
             <w:caps w:val="0"/>
-            <w:kern w:val="2"/>
             <w:sz w:val="22"/>
-            <w:szCs w:val="20"/>
-            <w:lang w:val="en-US" w:bidi="hi-IN"/>
-            <w14:ligatures w14:val="standardContextual"/>
+            <w:szCs w:val="22"/>
+            <w:lang w:val="en-US" w:bidi="ar-SA"/>
           </w:rPr>
           <w:tab/>
         </w:r>
@@ -2598,7 +2565,7 @@
           <w:rPr>
             <w:webHidden/>
           </w:rPr>
-          <w:instrText xml:space="preserve"> PAGEREF _Toc151843089 \h </w:instrText>
+          <w:instrText xml:space="preserve"> PAGEREF _Toc151844507 \h </w:instrText>
         </w:r>
         <w:r>
           <w:rPr>
@@ -2615,7 +2582,7 @@
           <w:rPr>
             <w:webHidden/>
           </w:rPr>
-          <w:t>7</w:t>
+          <w:t>8</w:t>
         </w:r>
         <w:r>
           <w:rPr>
@@ -2632,14 +2599,12 @@
           <w:rFonts w:eastAsiaTheme="minorEastAsia" w:cstheme="minorBidi"/>
           <w:b w:val="0"/>
           <w:caps w:val="0"/>
-          <w:kern w:val="2"/>
-          <w:sz w:val="22"/>
-          <w:szCs w:val="20"/>
-          <w:lang w:val="en-US" w:bidi="hi-IN"/>
-          <w14:ligatures w14:val="standardContextual"/>
-        </w:rPr>
-      </w:pPr>
-      <w:hyperlink w:anchor="_Toc151843090" w:history="1">
+          <w:sz w:val="22"/>
+          <w:szCs w:val="22"/>
+          <w:lang w:val="en-US" w:bidi="ar-SA"/>
+        </w:rPr>
+      </w:pPr>
+      <w:hyperlink w:anchor="_Toc151844508" w:history="1">
         <w:r>
           <w:rPr>
             <w:rStyle w:val="Hyperlink"/>
@@ -2651,11 +2616,9 @@
             <w:rFonts w:eastAsiaTheme="minorEastAsia" w:cstheme="minorBidi"/>
             <w:b w:val="0"/>
             <w:caps w:val="0"/>
-            <w:kern w:val="2"/>
             <w:sz w:val="22"/>
-            <w:szCs w:val="20"/>
-            <w:lang w:val="en-US" w:bidi="hi-IN"/>
-            <w14:ligatures w14:val="standardContextual"/>
+            <w:szCs w:val="22"/>
+            <w:lang w:val="en-US" w:bidi="ar-SA"/>
           </w:rPr>
           <w:tab/>
         </w:r>
@@ -2681,7 +2644,7 @@
           <w:rPr>
             <w:webHidden/>
           </w:rPr>
-          <w:instrText xml:space="preserve"> PAGEREF _Toc151843090 \h </w:instrText>
+          <w:instrText xml:space="preserve"> PAGEREF _Toc151844508 \h </w:instrText>
         </w:r>
         <w:r>
           <w:rPr>
@@ -2698,7 +2661,7 @@
           <w:rPr>
             <w:webHidden/>
           </w:rPr>
-          <w:t>9</w:t>
+          <w:t>11</w:t>
         </w:r>
         <w:r>
           <w:rPr>
@@ -2750,7 +2713,7 @@
       <w:bookmarkStart w:id="87" w:name="_Toc143883285"/>
       <w:bookmarkStart w:id="88" w:name="_Toc143883343"/>
       <w:bookmarkStart w:id="89" w:name="_Toc149579392"/>
-      <w:bookmarkStart w:id="90" w:name="_Toc151843080"/>
+      <w:bookmarkStart w:id="90" w:name="_Toc151844498"/>
       <w:bookmarkEnd w:id="72"/>
       <w:bookmarkEnd w:id="73"/>
       <w:bookmarkEnd w:id="74"/>
@@ -2792,7 +2755,7 @@
       <w:r>
         <w:t xml:space="preserve"> </w:t>
       </w:r>
-      <w:bookmarkStart w:id="93" w:name="_Toc151843081"/>
+      <w:bookmarkStart w:id="93" w:name="_Toc151844499"/>
       <w:r>
         <w:t>What is Snyk?</w:t>
       </w:r>
@@ -2819,23 +2782,7 @@
           <w:sz w:val="22"/>
           <w:szCs w:val="22"/>
         </w:rPr>
-        <w:t xml:space="preserve">Snyk is a platform allowing you to scan, prioritize, and fix security vulnerabilities in your code, </w:t>
-      </w:r>
-      <w:proofErr w:type="gramStart"/>
-      <w:r>
-        <w:rPr>
-          <w:sz w:val="22"/>
-          <w:szCs w:val="22"/>
-        </w:rPr>
-        <w:t>open source</w:t>
-      </w:r>
-      <w:proofErr w:type="gramEnd"/>
-      <w:r>
-        <w:rPr>
-          <w:sz w:val="22"/>
-          <w:szCs w:val="22"/>
-        </w:rPr>
-        <w:t xml:space="preserve"> dependencies, container images, and infrastructure as code configurations</w:t>
+        <w:t>Snyk is a platform allowing you to scan, prioritize, and fix security vulnerabilities in your code, open source dependencies, container images, and infrastructure as code configurations</w:t>
       </w:r>
     </w:p>
     <w:p/>
@@ -2847,7 +2794,7 @@
       <w:r>
         <w:t xml:space="preserve"> </w:t>
       </w:r>
-      <w:bookmarkStart w:id="95" w:name="_Toc151843082"/>
+      <w:bookmarkStart w:id="95" w:name="_Toc151844500"/>
       <w:r>
         <w:t>The Snyk developer-first approach</w:t>
       </w:r>
@@ -2898,7 +2845,7 @@
       <w:r>
         <w:t xml:space="preserve"> </w:t>
       </w:r>
-      <w:bookmarkStart w:id="97" w:name="_Toc151843083"/>
+      <w:bookmarkStart w:id="97" w:name="_Toc151844501"/>
       <w:r>
         <w:t>Use Snyk in your workflow</w:t>
       </w:r>
@@ -3186,7 +3133,7 @@
         <w:t xml:space="preserve"> </w:t>
       </w:r>
       <w:bookmarkStart w:id="98" w:name="_Toc149577631"/>
-      <w:bookmarkStart w:id="99" w:name="_Toc151843084"/>
+      <w:bookmarkStart w:id="99" w:name="_Toc151844502"/>
       <w:r>
         <w:t>Implementation steps with Rep</w:t>
       </w:r>
@@ -3208,7 +3155,7 @@
           <w:lang w:bidi="ar-SA"/>
         </w:rPr>
       </w:pPr>
-      <w:bookmarkStart w:id="100" w:name="_Toc151843085"/>
+      <w:bookmarkStart w:id="100" w:name="_Toc151844503"/>
       <w:r>
         <w:rPr>
           <w:rFonts w:eastAsiaTheme="majorEastAsia" w:cs="Calibri"/>
@@ -3221,6 +3168,18 @@
         <w:t>INTEGRATION WITH AZURE DEVOPS REPOSITORY</w:t>
       </w:r>
       <w:bookmarkEnd w:id="100"/>
+    </w:p>
+    <w:p>
+      <w:pPr>
+        <w:rPr>
+          <w:rFonts w:asciiTheme="minorHAnsi" w:hAnsiTheme="minorHAnsi" w:cstheme="minorHAnsi"/>
+          <w:b/>
+          <w:bCs/>
+          <w:sz w:val="22"/>
+          <w:szCs w:val="22"/>
+          <w:lang w:bidi="ar-SA"/>
+        </w:rPr>
+      </w:pPr>
     </w:p>
     <w:p>
       <w:pPr>
@@ -3837,6 +3796,7 @@
           <w:noProof/>
           <w:lang w:bidi="ar-SA"/>
         </w:rPr>
+        <w:lastRenderedPageBreak/>
         <w:drawing>
           <wp:inline distT="0" distB="0" distL="0" distR="0" wp14:anchorId="736B7C7E" wp14:editId="5DDF1242">
             <wp:extent cx="5174685" cy="1494430"/>
@@ -3933,7 +3893,7 @@
           <w:bCs/>
         </w:rPr>
       </w:pPr>
-      <w:bookmarkStart w:id="101" w:name="_Toc151843086"/>
+      <w:bookmarkStart w:id="101" w:name="_Toc151844504"/>
       <w:r>
         <w:rPr>
           <w:b/>
@@ -4311,7 +4271,7 @@
               </wp:anchor>
             </w:drawing>
           </mc:Choice>
-          <mc:Fallback>
+          <mc:Fallback xmlns:w16sdtdh="http://schemas.microsoft.com/office/word/2020/wordml/sdtdatahash" xmlns:w16="http://schemas.microsoft.com/office/word/2018/wordml" xmlns:w16cid="http://schemas.microsoft.com/office/word/2016/wordml/cid" xmlns:w16cex="http://schemas.microsoft.com/office/word/2018/wordml/cex" xmlns:oel="http://schemas.microsoft.com/office/2019/extlst" xmlns:am3d="http://schemas.microsoft.com/office/drawing/2017/model3d" xmlns:aink="http://schemas.microsoft.com/office/drawing/2016/ink" xmlns:cx8="http://schemas.microsoft.com/office/drawing/2016/5/14/chartex" xmlns:cx7="http://schemas.microsoft.com/office/drawing/2016/5/13/chartex" xmlns:cx6="http://schemas.microsoft.com/office/drawing/2016/5/12/chartex" xmlns:cx5="http://schemas.microsoft.com/office/drawing/2016/5/11/chartex" xmlns:cx4="http://schemas.microsoft.com/office/drawing/2016/5/10/chartex" xmlns:cx3="http://schemas.microsoft.com/office/drawing/2016/5/9/chartex" xmlns:cx2="http://schemas.microsoft.com/office/drawing/2015/10/21/chartex">
             <w:pict>
               <v:shapetype w14:anchorId="0A886CEA" id="_x0000_t67" coordsize="21600,21600" o:spt="67" adj="16200,5400" path="m0@0l@1@0@1,0@2,0@2@0,21600@0,10800,21600xe">
                 <v:stroke joinstyle="miter"/>
@@ -4402,7 +4362,7 @@
               </wp:anchor>
             </w:drawing>
           </mc:Choice>
-          <mc:Fallback>
+          <mc:Fallback xmlns:w16sdtdh="http://schemas.microsoft.com/office/word/2020/wordml/sdtdatahash" xmlns:w16="http://schemas.microsoft.com/office/word/2018/wordml" xmlns:w16cid="http://schemas.microsoft.com/office/word/2016/wordml/cid" xmlns:w16cex="http://schemas.microsoft.com/office/word/2018/wordml/cex" xmlns:oel="http://schemas.microsoft.com/office/2019/extlst" xmlns:am3d="http://schemas.microsoft.com/office/drawing/2017/model3d" xmlns:aink="http://schemas.microsoft.com/office/drawing/2016/ink" xmlns:cx8="http://schemas.microsoft.com/office/drawing/2016/5/14/chartex" xmlns:cx7="http://schemas.microsoft.com/office/drawing/2016/5/13/chartex" xmlns:cx6="http://schemas.microsoft.com/office/drawing/2016/5/12/chartex" xmlns:cx5="http://schemas.microsoft.com/office/drawing/2016/5/11/chartex" xmlns:cx4="http://schemas.microsoft.com/office/drawing/2016/5/10/chartex" xmlns:cx3="http://schemas.microsoft.com/office/drawing/2016/5/9/chartex" xmlns:cx2="http://schemas.microsoft.com/office/drawing/2015/10/21/chartex">
             <w:pict>
               <v:roundrect w14:anchorId="4EFDC34E" id="Rectangle: Rounded Corners 5" o:spid="_x0000_s1026" style="position:absolute;margin-left:53pt;margin-top:67.4pt;width:469.6pt;height:24.2pt;z-index:251664384;visibility:visible;mso-wrap-style:square;mso-wrap-distance-left:9pt;mso-wrap-distance-top:0;mso-wrap-distance-right:9pt;mso-wrap-distance-bottom:0;mso-position-horizontal:absolute;mso-position-horizontal-relative:text;mso-position-vertical:absolute;mso-position-vertical-relative:text;v-text-anchor:middle" arcsize="10923f" o:gfxdata="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" filled="f" strokecolor="red" strokeweight="1pt">
                 <v:stroke joinstyle="miter"/>
@@ -4546,7 +4506,7 @@
       <w:pPr>
         <w:pStyle w:val="Heading1"/>
       </w:pPr>
-      <w:bookmarkStart w:id="102" w:name="_Toc151843087"/>
+      <w:bookmarkStart w:id="102" w:name="_Toc151844505"/>
       <w:r>
         <w:t xml:space="preserve">Implementation steps with </w:t>
       </w:r>
@@ -4566,7 +4526,9 @@
           <w:bCs/>
         </w:rPr>
       </w:pPr>
-      <w:bookmarkStart w:id="103" w:name="_Toc151843088"/>
+      <w:bookmarkStart w:id="103" w:name="_Toc151844506"/>
+      <w:bookmarkStart w:id="104" w:name="_GoBack"/>
+      <w:bookmarkEnd w:id="104"/>
       <w:r>
         <w:rPr>
           <w:b/>
@@ -4880,7 +4842,6 @@
           <w:noProof/>
           <w:lang w:bidi="ar-SA"/>
         </w:rPr>
-        <w:lastRenderedPageBreak/>
         <w:drawing>
           <wp:inline distT="0" distB="0" distL="0" distR="0" wp14:anchorId="0CE53D2E" wp14:editId="5029C945">
             <wp:extent cx="6232550" cy="2783205"/>
@@ -5098,9 +5059,8 @@
       <w:pPr>
         <w:pStyle w:val="Heading1"/>
       </w:pPr>
-      <w:bookmarkStart w:id="104" w:name="_Toc151843089"/>
-      <w:r>
-        <w:lastRenderedPageBreak/>
+      <w:bookmarkStart w:id="105" w:name="_Toc151844507"/>
+      <w:r>
         <w:t xml:space="preserve">Implementation steps with </w:t>
       </w:r>
       <w:proofErr w:type="gramStart"/>
@@ -5111,7 +5071,7 @@
       <w:r>
         <w:t>LOCAL SCANNING)</w:t>
       </w:r>
-      <w:bookmarkEnd w:id="104"/>
+      <w:bookmarkEnd w:id="105"/>
     </w:p>
     <w:p>
       <w:pPr>
@@ -5310,29 +5270,7 @@
           <w:szCs w:val="22"/>
           <w:lang w:bidi="ar-SA"/>
         </w:rPr>
-        <w:t xml:space="preserve">: Execute the command </w:t>
-      </w:r>
-      <w:proofErr w:type="spellStart"/>
-      <w:r>
-        <w:rPr>
-          <w:rFonts w:asciiTheme="minorHAnsi" w:eastAsia="Calibri" w:hAnsiTheme="minorHAnsi" w:cstheme="minorHAnsi"/>
-          <w:color w:val="000000"/>
-          <w:sz w:val="22"/>
-          <w:szCs w:val="22"/>
-          <w:lang w:bidi="ar-SA"/>
-        </w:rPr>
-        <w:t>snyk</w:t>
-      </w:r>
-      <w:proofErr w:type="spellEnd"/>
-      <w:r>
-        <w:rPr>
-          <w:rFonts w:asciiTheme="minorHAnsi" w:eastAsia="Calibri" w:hAnsiTheme="minorHAnsi" w:cstheme="minorHAnsi"/>
-          <w:color w:val="000000"/>
-          <w:sz w:val="22"/>
-          <w:szCs w:val="22"/>
-          <w:lang w:bidi="ar-SA"/>
-        </w:rPr>
-        <w:t xml:space="preserve"> </w:t>
+        <w:t xml:space="preserve">: Execute the command snyk </w:t>
       </w:r>
       <w:proofErr w:type="gramStart"/>
       <w:r>
@@ -5387,7 +5325,9 @@
       <w:r>
         <w:rPr>
           <w:noProof/>
-        </w:rPr>
+          <w:lang w:bidi="ar-SA"/>
+        </w:rPr>
+        <w:lastRenderedPageBreak/>
         <w:drawing>
           <wp:inline distT="0" distB="0" distL="0" distR="0" wp14:anchorId="44684631" wp14:editId="53A687DE">
             <wp:extent cx="6486437" cy="2872854"/>
@@ -5527,7 +5467,6 @@
         </w:rPr>
         <w:t xml:space="preserve"> </w:t>
       </w:r>
-      <w:proofErr w:type="spellStart"/>
       <w:r>
         <w:rPr>
           <w:i/>
@@ -5536,18 +5475,7 @@
           <w:sz w:val="22"/>
           <w:szCs w:val="22"/>
         </w:rPr>
-        <w:t>snyk</w:t>
-      </w:r>
-      <w:proofErr w:type="spellEnd"/>
-      <w:r>
-        <w:rPr>
-          <w:i/>
-          <w:iCs/>
-          <w:color w:val="00B050"/>
-          <w:sz w:val="22"/>
-          <w:szCs w:val="22"/>
-        </w:rPr>
-        <w:t xml:space="preserve"> code test --org=2c3eda80-fad0-4717-8a34-026e93847424</w:t>
+        <w:t>snyk code test --org=2c3eda80-fad0-4717-8a34-026e93847424</w:t>
       </w:r>
     </w:p>
     <w:tbl>
@@ -5592,29 +5520,7 @@
                 <w:szCs w:val="22"/>
                 <w:lang w:bidi="hi-IN"/>
               </w:rPr>
-              <w:t xml:space="preserve">              </w:t>
-            </w:r>
-            <w:proofErr w:type="spellStart"/>
-            <w:r>
-              <w:rPr>
-                <w:rFonts w:cstheme="minorHAnsi"/>
-                <w:color w:val="000000"/>
-                <w:sz w:val="22"/>
-                <w:szCs w:val="22"/>
-                <w:lang w:bidi="hi-IN"/>
-              </w:rPr>
-              <w:t>snyk</w:t>
-            </w:r>
-            <w:proofErr w:type="spellEnd"/>
-            <w:r>
-              <w:rPr>
-                <w:rFonts w:cstheme="minorHAnsi"/>
-                <w:color w:val="000000"/>
-                <w:sz w:val="22"/>
-                <w:szCs w:val="22"/>
-                <w:lang w:bidi="hi-IN"/>
-              </w:rPr>
-              <w:t xml:space="preserve"> code test</w:t>
+              <w:t xml:space="preserve">              snyk code test</w:t>
             </w:r>
           </w:p>
           <w:p>
@@ -5704,7 +5610,6 @@
                 <w:szCs w:val="22"/>
                 <w:lang w:bidi="hi-IN"/>
               </w:rPr>
-              <w:lastRenderedPageBreak/>
               <w:t xml:space="preserve">               org=&lt;ORG_ID&gt;</w:t>
             </w:r>
           </w:p>
@@ -5954,33 +5859,7 @@
           <w:szCs w:val="22"/>
           <w:shd w:val="clear" w:color="auto" w:fill="FFFFFF"/>
         </w:rPr>
-        <w:t xml:space="preserve">     </w:t>
-      </w:r>
-      <w:proofErr w:type="spellStart"/>
-      <w:r>
-        <w:rPr>
-          <w:rFonts w:asciiTheme="minorHAnsi" w:hAnsiTheme="minorHAnsi" w:cstheme="minorHAnsi"/>
-          <w:i/>
-          <w:iCs/>
-          <w:color w:val="00B050"/>
-          <w:sz w:val="22"/>
-          <w:szCs w:val="22"/>
-          <w:shd w:val="clear" w:color="auto" w:fill="FFFFFF"/>
-        </w:rPr>
-        <w:t>snyk</w:t>
-      </w:r>
-      <w:proofErr w:type="spellEnd"/>
-      <w:r>
-        <w:rPr>
-          <w:rFonts w:asciiTheme="minorHAnsi" w:hAnsiTheme="minorHAnsi" w:cstheme="minorHAnsi"/>
-          <w:i/>
-          <w:iCs/>
-          <w:color w:val="00B050"/>
-          <w:sz w:val="22"/>
-          <w:szCs w:val="22"/>
-          <w:shd w:val="clear" w:color="auto" w:fill="FFFFFF"/>
-        </w:rPr>
-        <w:t xml:space="preserve"> container test &lt;repository&gt;:&lt;tag&gt; --org=2c3eda80-fad0-4717-8a34-026e93847424</w:t>
+        <w:t xml:space="preserve">     snyk container test &lt;repository&gt;:&lt;tag&gt; --org=2c3eda80-fad0-4717-8a34-026e93847424</w:t>
       </w:r>
     </w:p>
     <w:p>
@@ -6030,33 +5909,8 @@
           <w:szCs w:val="22"/>
           <w:shd w:val="clear" w:color="auto" w:fill="FFFFFF"/>
         </w:rPr>
-        <w:t xml:space="preserve">      </w:t>
-      </w:r>
-      <w:proofErr w:type="spellStart"/>
-      <w:r>
-        <w:rPr>
-          <w:rFonts w:asciiTheme="minorHAnsi" w:hAnsiTheme="minorHAnsi" w:cstheme="minorHAnsi"/>
-          <w:i/>
-          <w:iCs/>
-          <w:color w:val="00B050"/>
-          <w:sz w:val="22"/>
-          <w:szCs w:val="22"/>
-          <w:shd w:val="clear" w:color="auto" w:fill="FFFFFF"/>
-        </w:rPr>
-        <w:t>snyk</w:t>
-      </w:r>
-      <w:proofErr w:type="spellEnd"/>
-      <w:r>
-        <w:rPr>
-          <w:rFonts w:asciiTheme="minorHAnsi" w:hAnsiTheme="minorHAnsi" w:cstheme="minorHAnsi"/>
-          <w:i/>
-          <w:iCs/>
-          <w:color w:val="00B050"/>
-          <w:sz w:val="22"/>
-          <w:szCs w:val="22"/>
-          <w:shd w:val="clear" w:color="auto" w:fill="FFFFFF"/>
-        </w:rPr>
-        <w:t xml:space="preserve"> container monitor &lt;repository&gt;:&lt;tag&gt; --org=2c3eda80-fad0-4717-8a34-026e93847424</w:t>
+        <w:lastRenderedPageBreak/>
+        <w:t xml:space="preserve">      snyk container monitor &lt;repository&gt;:&lt;tag&gt; --org=2c3eda80-fad0-4717-8a34-026e93847424</w:t>
       </w:r>
     </w:p>
     <w:tbl>
@@ -6093,7 +5947,6 @@
                 <w:lang w:bidi="hi-IN"/>
               </w:rPr>
             </w:pPr>
-            <w:proofErr w:type="spellStart"/>
             <w:r>
               <w:rPr>
                 <w:rFonts w:cstheme="minorHAnsi"/>
@@ -6102,18 +5955,7 @@
                 <w:szCs w:val="22"/>
                 <w:lang w:bidi="hi-IN"/>
               </w:rPr>
-              <w:t>snyk</w:t>
-            </w:r>
-            <w:proofErr w:type="spellEnd"/>
-            <w:r>
-              <w:rPr>
-                <w:rFonts w:cstheme="minorHAnsi"/>
-                <w:color w:val="000000"/>
-                <w:sz w:val="22"/>
-                <w:szCs w:val="22"/>
-                <w:lang w:bidi="hi-IN"/>
-              </w:rPr>
-              <w:t xml:space="preserve"> container test</w:t>
+              <w:t>snyk container test</w:t>
             </w:r>
           </w:p>
         </w:tc>
@@ -6175,7 +6017,6 @@
                 <w:lang w:bidi="hi-IN"/>
               </w:rPr>
             </w:pPr>
-            <w:proofErr w:type="spellStart"/>
             <w:r>
               <w:rPr>
                 <w:rFonts w:cstheme="minorHAnsi"/>
@@ -6184,18 +6025,7 @@
                 <w:szCs w:val="22"/>
                 <w:lang w:bidi="hi-IN"/>
               </w:rPr>
-              <w:t>snyk</w:t>
-            </w:r>
-            <w:proofErr w:type="spellEnd"/>
-            <w:r>
-              <w:rPr>
-                <w:rFonts w:cstheme="minorHAnsi"/>
-                <w:color w:val="000000"/>
-                <w:sz w:val="22"/>
-                <w:szCs w:val="22"/>
-                <w:lang w:bidi="hi-IN"/>
-              </w:rPr>
-              <w:t xml:space="preserve"> container monitor</w:t>
+              <w:t>snyk container monitor</w:t>
             </w:r>
           </w:p>
         </w:tc>
@@ -6477,21 +6307,62 @@
     </w:p>
     <w:p>
       <w:pPr>
+        <w:ind w:left="360"/>
+      </w:pPr>
+    </w:p>
+    <w:p>
+      <w:pPr>
+        <w:ind w:left="360"/>
+      </w:pPr>
+    </w:p>
+    <w:p>
+      <w:pPr>
+        <w:ind w:left="360"/>
+      </w:pPr>
+    </w:p>
+    <w:p>
+      <w:pPr>
+        <w:ind w:left="360"/>
+      </w:pPr>
+    </w:p>
+    <w:p>
+      <w:pPr>
+        <w:ind w:left="360"/>
+      </w:pPr>
+    </w:p>
+    <w:p>
+      <w:pPr>
+        <w:ind w:left="360"/>
+      </w:pPr>
+    </w:p>
+    <w:p>
+      <w:pPr>
+        <w:ind w:left="360"/>
+      </w:pPr>
+    </w:p>
+    <w:p>
+      <w:pPr>
+        <w:ind w:left="360"/>
+      </w:pPr>
+    </w:p>
+    <w:p>
+      <w:pPr>
         <w:pStyle w:val="Heading1"/>
         <w:rPr>
           <w:sz w:val="24"/>
           <w:szCs w:val="24"/>
         </w:rPr>
       </w:pPr>
-      <w:bookmarkStart w:id="105" w:name="_Toc151843090"/>
+      <w:bookmarkStart w:id="106" w:name="_Toc151844508"/>
       <w:r>
         <w:rPr>
           <w:sz w:val="24"/>
           <w:szCs w:val="24"/>
         </w:rPr>
+        <w:lastRenderedPageBreak/>
         <w:t>References</w:t>
       </w:r>
-      <w:bookmarkEnd w:id="105"/>
+      <w:bookmarkEnd w:id="106"/>
     </w:p>
     <w:p>
       <w:hyperlink r:id="rId23" w:history="1">
@@ -6524,7 +6395,7 @@
 </file>
 
 <file path=word/endnotes.xml><?xml version="1.0" encoding="utf-8"?>
-<w:endnotes xmlns:wpc="http://schemas.microsoft.com/office/word/2010/wordprocessingCanvas" xmlns:cx="http://schemas.microsoft.com/office/drawing/2014/chartex" xmlns:cx1="http://schemas.microsoft.com/office/drawing/2015/9/8/chartex" xmlns:cx2="http://schemas.microsoft.com/office/drawing/2015/10/21/chartex" xmlns:cx3="http://schemas.microsoft.com/office/drawing/2016/5/9/chartex" xmlns:cx4="http://schemas.microsoft.com/office/drawing/2016/5/10/chartex" xmlns:cx5="http://schemas.microsoft.com/office/drawing/2016/5/11/chartex" xmlns:cx6="http://schemas.microsoft.com/office/drawing/2016/5/12/chartex" xmlns:cx7="http://schemas.microsoft.com/office/drawing/2016/5/13/chartex" xmlns:cx8="http://schemas.microsoft.com/office/drawing/2016/5/14/chartex" xmlns:mc="http://schemas.openxmlformats.org/markup-compatibility/2006" xmlns:aink="http://schemas.microsoft.com/office/drawing/2016/ink" xmlns:am3d="http://schemas.microsoft.com/office/drawing/2017/model3d" xmlns:o="urn:schemas-microsoft-com:office:office" xmlns:oel="http://schemas.microsoft.com/office/2019/extlst" xmlns:r="http://schemas.openxmlformats.org/officeDocument/2006/relationships" xmlns:m="http://schemas.openxmlformats.org/officeDocument/2006/math" xmlns:v="urn:schemas-microsoft-com:vml" xmlns:wp14="http://schemas.microsoft.com/office/word/2010/wordprocessingDrawing" xmlns:wp="http://schemas.openxmlformats.org/drawingml/2006/wordprocessingDrawing" xmlns:w10="urn:schemas-microsoft-com:office:word" xmlns:w="http://schemas.openxmlformats.org/wordprocessingml/2006/main" xmlns:w14="http://schemas.microsoft.com/office/word/2010/wordml" xmlns:w15="http://schemas.microsoft.com/office/word/2012/wordml" xmlns:w16cex="http://schemas.microsoft.com/office/word/2018/wordml/cex" xmlns:w16cid="http://schemas.microsoft.com/office/word/2016/wordml/cid" xmlns:w16="http://schemas.microsoft.com/office/word/2018/wordml" xmlns:w16sdtdh="http://schemas.microsoft.com/office/word/2020/wordml/sdtdatahash" xmlns:w16se="http://schemas.microsoft.com/office/word/2015/wordml/symex" xmlns:wpg="http://schemas.microsoft.com/office/word/2010/wordprocessingGroup" xmlns:wpi="http://schemas.microsoft.com/office/word/2010/wordprocessingInk" xmlns:wne="http://schemas.microsoft.com/office/word/2006/wordml" xmlns:wps="http://schemas.microsoft.com/office/word/2010/wordprocessingShape" mc:Ignorable="w14 w15 w16se w16cid w16 w16cex w16sdtdh wp14">
+<w:endnotes xmlns:wpc="http://schemas.microsoft.com/office/word/2010/wordprocessingCanvas" xmlns:cx="http://schemas.microsoft.com/office/drawing/2014/chartex" xmlns:cx1="http://schemas.microsoft.com/office/drawing/2015/9/8/chartex" xmlns:mc="http://schemas.openxmlformats.org/markup-compatibility/2006" xmlns:o="urn:schemas-microsoft-com:office:office" xmlns:r="http://schemas.openxmlformats.org/officeDocument/2006/relationships" xmlns:m="http://schemas.openxmlformats.org/officeDocument/2006/math" xmlns:v="urn:schemas-microsoft-com:vml" xmlns:wp14="http://schemas.microsoft.com/office/word/2010/wordprocessingDrawing" xmlns:wp="http://schemas.openxmlformats.org/drawingml/2006/wordprocessingDrawing" xmlns:w10="urn:schemas-microsoft-com:office:word" xmlns:w="http://schemas.openxmlformats.org/wordprocessingml/2006/main" xmlns:w14="http://schemas.microsoft.com/office/word/2010/wordml" xmlns:w15="http://schemas.microsoft.com/office/word/2012/wordml" xmlns:w16se="http://schemas.microsoft.com/office/word/2015/wordml/symex" xmlns:wpg="http://schemas.microsoft.com/office/word/2010/wordprocessingGroup" xmlns:wpi="http://schemas.microsoft.com/office/word/2010/wordprocessingInk" xmlns:wne="http://schemas.microsoft.com/office/word/2006/wordml" xmlns:wps="http://schemas.microsoft.com/office/word/2010/wordprocessingShape" mc:Ignorable="w14 w15 w16se wp14">
   <w:endnote w:type="separator" w:id="-1">
     <w:p>
       <w:pPr>
@@ -6549,7 +6420,7 @@
 </file>
 
 <file path=word/footer1.xml><?xml version="1.0" encoding="utf-8"?>
-<w:ftr xmlns:wpc="http://schemas.microsoft.com/office/word/2010/wordprocessingCanvas" xmlns:cx="http://schemas.microsoft.com/office/drawing/2014/chartex" xmlns:cx1="http://schemas.microsoft.com/office/drawing/2015/9/8/chartex" xmlns:cx2="http://schemas.microsoft.com/office/drawing/2015/10/21/chartex" xmlns:cx3="http://schemas.microsoft.com/office/drawing/2016/5/9/chartex" xmlns:cx4="http://schemas.microsoft.com/office/drawing/2016/5/10/chartex" xmlns:cx5="http://schemas.microsoft.com/office/drawing/2016/5/11/chartex" xmlns:cx6="http://schemas.microsoft.com/office/drawing/2016/5/12/chartex" xmlns:cx7="http://schemas.microsoft.com/office/drawing/2016/5/13/chartex" xmlns:cx8="http://schemas.microsoft.com/office/drawing/2016/5/14/chartex" xmlns:mc="http://schemas.openxmlformats.org/markup-compatibility/2006" xmlns:aink="http://schemas.microsoft.com/office/drawing/2016/ink" xmlns:am3d="http://schemas.microsoft.com/office/drawing/2017/model3d" xmlns:o="urn:schemas-microsoft-com:office:office" xmlns:oel="http://schemas.microsoft.com/office/2019/extlst" xmlns:r="http://schemas.openxmlformats.org/officeDocument/2006/relationships" xmlns:m="http://schemas.openxmlformats.org/officeDocument/2006/math" xmlns:v="urn:schemas-microsoft-com:vml" xmlns:wp14="http://schemas.microsoft.com/office/word/2010/wordprocessingDrawing" xmlns:wp="http://schemas.openxmlformats.org/drawingml/2006/wordprocessingDrawing" xmlns:w10="urn:schemas-microsoft-com:office:word" xmlns:w="http://schemas.openxmlformats.org/wordprocessingml/2006/main" xmlns:w14="http://schemas.microsoft.com/office/word/2010/wordml" xmlns:w15="http://schemas.microsoft.com/office/word/2012/wordml" xmlns:w16cex="http://schemas.microsoft.com/office/word/2018/wordml/cex" xmlns:w16cid="http://schemas.microsoft.com/office/word/2016/wordml/cid" xmlns:w16="http://schemas.microsoft.com/office/word/2018/wordml" xmlns:w16sdtdh="http://schemas.microsoft.com/office/word/2020/wordml/sdtdatahash" xmlns:w16se="http://schemas.microsoft.com/office/word/2015/wordml/symex" xmlns:wpg="http://schemas.microsoft.com/office/word/2010/wordprocessingGroup" xmlns:wpi="http://schemas.microsoft.com/office/word/2010/wordprocessingInk" xmlns:wne="http://schemas.microsoft.com/office/word/2006/wordml" xmlns:wps="http://schemas.microsoft.com/office/word/2010/wordprocessingShape" mc:Ignorable="w14 w15 w16se w16cid w16 w16cex w16sdtdh wp14">
+<w:ftr xmlns:wpc="http://schemas.microsoft.com/office/word/2010/wordprocessingCanvas" xmlns:cx="http://schemas.microsoft.com/office/drawing/2014/chartex" xmlns:cx1="http://schemas.microsoft.com/office/drawing/2015/9/8/chartex" xmlns:mc="http://schemas.openxmlformats.org/markup-compatibility/2006" xmlns:o="urn:schemas-microsoft-com:office:office" xmlns:r="http://schemas.openxmlformats.org/officeDocument/2006/relationships" xmlns:m="http://schemas.openxmlformats.org/officeDocument/2006/math" xmlns:v="urn:schemas-microsoft-com:vml" xmlns:wp14="http://schemas.microsoft.com/office/word/2010/wordprocessingDrawing" xmlns:wp="http://schemas.openxmlformats.org/drawingml/2006/wordprocessingDrawing" xmlns:w10="urn:schemas-microsoft-com:office:word" xmlns:w="http://schemas.openxmlformats.org/wordprocessingml/2006/main" xmlns:w14="http://schemas.microsoft.com/office/word/2010/wordml" xmlns:w15="http://schemas.microsoft.com/office/word/2012/wordml" xmlns:w16se="http://schemas.microsoft.com/office/word/2015/wordml/symex" xmlns:wpg="http://schemas.microsoft.com/office/word/2010/wordprocessingGroup" xmlns:wpi="http://schemas.microsoft.com/office/word/2010/wordprocessingInk" xmlns:wne="http://schemas.microsoft.com/office/word/2006/wordml" xmlns:wps="http://schemas.microsoft.com/office/word/2010/wordprocessingShape" mc:Ignorable="w14 w15 w16se wp14">
   <w:p>
     <w:pPr>
       <w:pStyle w:val="Footer"/>
@@ -6563,23 +6434,7 @@
         <w:b/>
         <w:i/>
       </w:rPr>
-      <w:t xml:space="preserve">© </w:t>
-    </w:r>
-    <w:proofErr w:type="spellStart"/>
-    <w:r>
-      <w:rPr>
-        <w:b/>
-        <w:i/>
-      </w:rPr>
-      <w:t>Cybage</w:t>
-    </w:r>
-    <w:proofErr w:type="spellEnd"/>
-    <w:r>
-      <w:rPr>
-        <w:b/>
-        <w:i/>
-      </w:rPr>
-      <w:t xml:space="preserve"> Software Pvt. Ltd</w:t>
+      <w:t>© Cybage Software Pvt. Ltd</w:t>
     </w:r>
     <w:r>
       <w:tab/>
@@ -6601,7 +6456,7 @@
       <w:rPr>
         <w:noProof/>
       </w:rPr>
-      <w:t>4</w:t>
+      <w:t>11</w:t>
     </w:r>
     <w:r>
       <w:fldChar w:fldCharType="end"/>
@@ -6614,7 +6469,7 @@
 </file>
 
 <file path=word/footer2.xml><?xml version="1.0" encoding="utf-8"?>
-<w:ftr xmlns:wpc="http://schemas.microsoft.com/office/word/2010/wordprocessingCanvas" xmlns:cx="http://schemas.microsoft.com/office/drawing/2014/chartex" xmlns:cx1="http://schemas.microsoft.com/office/drawing/2015/9/8/chartex" xmlns:cx2="http://schemas.microsoft.com/office/drawing/2015/10/21/chartex" xmlns:cx3="http://schemas.microsoft.com/office/drawing/2016/5/9/chartex" xmlns:cx4="http://schemas.microsoft.com/office/drawing/2016/5/10/chartex" xmlns:cx5="http://schemas.microsoft.com/office/drawing/2016/5/11/chartex" xmlns:cx6="http://schemas.microsoft.com/office/drawing/2016/5/12/chartex" xmlns:cx7="http://schemas.microsoft.com/office/drawing/2016/5/13/chartex" xmlns:cx8="http://schemas.microsoft.com/office/drawing/2016/5/14/chartex" xmlns:mc="http://schemas.openxmlformats.org/markup-compatibility/2006" xmlns:aink="http://schemas.microsoft.com/office/drawing/2016/ink" xmlns:am3d="http://schemas.microsoft.com/office/drawing/2017/model3d" xmlns:o="urn:schemas-microsoft-com:office:office" xmlns:oel="http://schemas.microsoft.com/office/2019/extlst" xmlns:r="http://schemas.openxmlformats.org/officeDocument/2006/relationships" xmlns:m="http://schemas.openxmlformats.org/officeDocument/2006/math" xmlns:v="urn:schemas-microsoft-com:vml" xmlns:wp14="http://schemas.microsoft.com/office/word/2010/wordprocessingDrawing" xmlns:wp="http://schemas.openxmlformats.org/drawingml/2006/wordprocessingDrawing" xmlns:w10="urn:schemas-microsoft-com:office:word" xmlns:w="http://schemas.openxmlformats.org/wordprocessingml/2006/main" xmlns:w14="http://schemas.microsoft.com/office/word/2010/wordml" xmlns:w15="http://schemas.microsoft.com/office/word/2012/wordml" xmlns:w16cex="http://schemas.microsoft.com/office/word/2018/wordml/cex" xmlns:w16cid="http://schemas.microsoft.com/office/word/2016/wordml/cid" xmlns:w16="http://schemas.microsoft.com/office/word/2018/wordml" xmlns:w16sdtdh="http://schemas.microsoft.com/office/word/2020/wordml/sdtdatahash" xmlns:w16se="http://schemas.microsoft.com/office/word/2015/wordml/symex" xmlns:wpg="http://schemas.microsoft.com/office/word/2010/wordprocessingGroup" xmlns:wpi="http://schemas.microsoft.com/office/word/2010/wordprocessingInk" xmlns:wne="http://schemas.microsoft.com/office/word/2006/wordml" xmlns:wps="http://schemas.microsoft.com/office/word/2010/wordprocessingShape" mc:Ignorable="w14 w15 w16se w16cid w16 w16cex w16sdtdh wp14">
+<w:ftr xmlns:wpc="http://schemas.microsoft.com/office/word/2010/wordprocessingCanvas" xmlns:cx="http://schemas.microsoft.com/office/drawing/2014/chartex" xmlns:cx1="http://schemas.microsoft.com/office/drawing/2015/9/8/chartex" xmlns:mc="http://schemas.openxmlformats.org/markup-compatibility/2006" xmlns:o="urn:schemas-microsoft-com:office:office" xmlns:r="http://schemas.openxmlformats.org/officeDocument/2006/relationships" xmlns:m="http://schemas.openxmlformats.org/officeDocument/2006/math" xmlns:v="urn:schemas-microsoft-com:vml" xmlns:wp14="http://schemas.microsoft.com/office/word/2010/wordprocessingDrawing" xmlns:wp="http://schemas.openxmlformats.org/drawingml/2006/wordprocessingDrawing" xmlns:w10="urn:schemas-microsoft-com:office:word" xmlns:w="http://schemas.openxmlformats.org/wordprocessingml/2006/main" xmlns:w14="http://schemas.microsoft.com/office/word/2010/wordml" xmlns:w15="http://schemas.microsoft.com/office/word/2012/wordml" xmlns:w16se="http://schemas.microsoft.com/office/word/2015/wordml/symex" xmlns:wpg="http://schemas.microsoft.com/office/word/2010/wordprocessingGroup" xmlns:wpi="http://schemas.microsoft.com/office/word/2010/wordprocessingInk" xmlns:wne="http://schemas.microsoft.com/office/word/2006/wordml" xmlns:wps="http://schemas.microsoft.com/office/word/2010/wordprocessingShape" mc:Ignorable="w14 w15 w16se wp14">
   <w:p>
     <w:pPr>
       <w:spacing w:before="0" w:after="0" w:line="240" w:lineRule="auto"/>
@@ -6641,31 +6496,7 @@
         <w:sz w:val="16"/>
         <w:szCs w:val="16"/>
       </w:rPr>
-      <w:t xml:space="preserve">This document and all its contents contain information from </w:t>
-    </w:r>
-    <w:proofErr w:type="spellStart"/>
-    <w:r>
-      <w:rPr>
-        <w:rFonts w:ascii="Arial" w:hAnsi="Arial" w:cs="Arial"/>
-        <w:i/>
-        <w:iCs/>
-        <w:color w:val="000000"/>
-        <w:sz w:val="16"/>
-        <w:szCs w:val="16"/>
-      </w:rPr>
-      <w:t>Cybage</w:t>
-    </w:r>
-    <w:proofErr w:type="spellEnd"/>
-    <w:r>
-      <w:rPr>
-        <w:rFonts w:ascii="Arial" w:hAnsi="Arial" w:cs="Arial"/>
-        <w:i/>
-        <w:iCs/>
-        <w:color w:val="000000"/>
-        <w:sz w:val="16"/>
-        <w:szCs w:val="16"/>
-      </w:rPr>
-      <w:t xml:space="preserve"> Software Private Limited which may be privileged, confidential, or otherwise protected from disclosure. The information is intended to be for the addressee(s) only. Any unauthorized disclosure, copy, distribution, or use of the contents of this message is strictly prohibited.</w:t>
+      <w:t>This document and all its contents contain information from Cybage Software Private Limited which may be privileged, confidential, or otherwise protected from disclosure. The information is intended to be for the addressee(s) only. Any unauthorized disclosure, copy, distribution, or use of the contents of this message is strictly prohibited.</w:t>
     </w:r>
   </w:p>
   <w:p>
@@ -6681,23 +6512,7 @@
         <w:b/>
         <w:i/>
       </w:rPr>
-      <w:t xml:space="preserve">© </w:t>
-    </w:r>
-    <w:proofErr w:type="spellStart"/>
-    <w:r>
-      <w:rPr>
-        <w:b/>
-        <w:i/>
-      </w:rPr>
-      <w:t>Cybage</w:t>
-    </w:r>
-    <w:proofErr w:type="spellEnd"/>
-    <w:r>
-      <w:rPr>
-        <w:b/>
-        <w:i/>
-      </w:rPr>
-      <w:t xml:space="preserve"> Software Pvt. Ltd</w:t>
+      <w:t>© Cybage Software Pvt. Ltd</w:t>
     </w:r>
     <w:r>
       <w:tab/>
@@ -6732,7 +6547,7 @@
 </file>
 
 <file path=word/footnotes.xml><?xml version="1.0" encoding="utf-8"?>
-<w:footnotes xmlns:wpc="http://schemas.microsoft.com/office/word/2010/wordprocessingCanvas" xmlns:cx="http://schemas.microsoft.com/office/drawing/2014/chartex" xmlns:cx1="http://schemas.microsoft.com/office/drawing/2015/9/8/chartex" xmlns:cx2="http://schemas.microsoft.com/office/drawing/2015/10/21/chartex" xmlns:cx3="http://schemas.microsoft.com/office/drawing/2016/5/9/chartex" xmlns:cx4="http://schemas.microsoft.com/office/drawing/2016/5/10/chartex" xmlns:cx5="http://schemas.microsoft.com/office/drawing/2016/5/11/chartex" xmlns:cx6="http://schemas.microsoft.com/office/drawing/2016/5/12/chartex" xmlns:cx7="http://schemas.microsoft.com/office/drawing/2016/5/13/chartex" xmlns:cx8="http://schemas.microsoft.com/office/drawing/2016/5/14/chartex" xmlns:mc="http://schemas.openxmlformats.org/markup-compatibility/2006" xmlns:aink="http://schemas.microsoft.com/office/drawing/2016/ink" xmlns:am3d="http://schemas.microsoft.com/office/drawing/2017/model3d" xmlns:o="urn:schemas-microsoft-com:office:office" xmlns:oel="http://schemas.microsoft.com/office/2019/extlst" xmlns:r="http://schemas.openxmlformats.org/officeDocument/2006/relationships" xmlns:m="http://schemas.openxmlformats.org/officeDocument/2006/math" xmlns:v="urn:schemas-microsoft-com:vml" xmlns:wp14="http://schemas.microsoft.com/office/word/2010/wordprocessingDrawing" xmlns:wp="http://schemas.openxmlformats.org/drawingml/2006/wordprocessingDrawing" xmlns:w10="urn:schemas-microsoft-com:office:word" xmlns:w="http://schemas.openxmlformats.org/wordprocessingml/2006/main" xmlns:w14="http://schemas.microsoft.com/office/word/2010/wordml" xmlns:w15="http://schemas.microsoft.com/office/word/2012/wordml" xmlns:w16cex="http://schemas.microsoft.com/office/word/2018/wordml/cex" xmlns:w16cid="http://schemas.microsoft.com/office/word/2016/wordml/cid" xmlns:w16="http://schemas.microsoft.com/office/word/2018/wordml" xmlns:w16sdtdh="http://schemas.microsoft.com/office/word/2020/wordml/sdtdatahash" xmlns:w16se="http://schemas.microsoft.com/office/word/2015/wordml/symex" xmlns:wpg="http://schemas.microsoft.com/office/word/2010/wordprocessingGroup" xmlns:wpi="http://schemas.microsoft.com/office/word/2010/wordprocessingInk" xmlns:wne="http://schemas.microsoft.com/office/word/2006/wordml" xmlns:wps="http://schemas.microsoft.com/office/word/2010/wordprocessingShape" mc:Ignorable="w14 w15 w16se w16cid w16 w16cex w16sdtdh wp14">
+<w:footnotes xmlns:wpc="http://schemas.microsoft.com/office/word/2010/wordprocessingCanvas" xmlns:cx="http://schemas.microsoft.com/office/drawing/2014/chartex" xmlns:cx1="http://schemas.microsoft.com/office/drawing/2015/9/8/chartex" xmlns:mc="http://schemas.openxmlformats.org/markup-compatibility/2006" xmlns:o="urn:schemas-microsoft-com:office:office" xmlns:r="http://schemas.openxmlformats.org/officeDocument/2006/relationships" xmlns:m="http://schemas.openxmlformats.org/officeDocument/2006/math" xmlns:v="urn:schemas-microsoft-com:vml" xmlns:wp14="http://schemas.microsoft.com/office/word/2010/wordprocessingDrawing" xmlns:wp="http://schemas.openxmlformats.org/drawingml/2006/wordprocessingDrawing" xmlns:w10="urn:schemas-microsoft-com:office:word" xmlns:w="http://schemas.openxmlformats.org/wordprocessingml/2006/main" xmlns:w14="http://schemas.microsoft.com/office/word/2010/wordml" xmlns:w15="http://schemas.microsoft.com/office/word/2012/wordml" xmlns:w16se="http://schemas.microsoft.com/office/word/2015/wordml/symex" xmlns:wpg="http://schemas.microsoft.com/office/word/2010/wordprocessingGroup" xmlns:wpi="http://schemas.microsoft.com/office/word/2010/wordprocessingInk" xmlns:wne="http://schemas.microsoft.com/office/word/2006/wordml" xmlns:wps="http://schemas.microsoft.com/office/word/2010/wordprocessingShape" mc:Ignorable="w14 w15 w16se wp14">
   <w:footnote w:type="separator" w:id="-1">
     <w:p>
       <w:pPr>
@@ -6757,7 +6572,7 @@
 </file>
 
 <file path=word/header1.xml><?xml version="1.0" encoding="utf-8"?>
-<w:hdr xmlns:wpc="http://schemas.microsoft.com/office/word/2010/wordprocessingCanvas" xmlns:cx="http://schemas.microsoft.com/office/drawing/2014/chartex" xmlns:cx1="http://schemas.microsoft.com/office/drawing/2015/9/8/chartex" xmlns:cx2="http://schemas.microsoft.com/office/drawing/2015/10/21/chartex" xmlns:cx3="http://schemas.microsoft.com/office/drawing/2016/5/9/chartex" xmlns:cx4="http://schemas.microsoft.com/office/drawing/2016/5/10/chartex" xmlns:cx5="http://schemas.microsoft.com/office/drawing/2016/5/11/chartex" xmlns:cx6="http://schemas.microsoft.com/office/drawing/2016/5/12/chartex" xmlns:cx7="http://schemas.microsoft.com/office/drawing/2016/5/13/chartex" xmlns:cx8="http://schemas.microsoft.com/office/drawing/2016/5/14/chartex" xmlns:mc="http://schemas.openxmlformats.org/markup-compatibility/2006" xmlns:aink="http://schemas.microsoft.com/office/drawing/2016/ink" xmlns:am3d="http://schemas.microsoft.com/office/drawing/2017/model3d" xmlns:o="urn:schemas-microsoft-com:office:office" xmlns:oel="http://schemas.microsoft.com/office/2019/extlst" xmlns:r="http://schemas.openxmlformats.org/officeDocument/2006/relationships" xmlns:m="http://schemas.openxmlformats.org/officeDocument/2006/math" xmlns:v="urn:schemas-microsoft-com:vml" xmlns:wp14="http://schemas.microsoft.com/office/word/2010/wordprocessingDrawing" xmlns:wp="http://schemas.openxmlformats.org/drawingml/2006/wordprocessingDrawing" xmlns:w10="urn:schemas-microsoft-com:office:word" xmlns:w="http://schemas.openxmlformats.org/wordprocessingml/2006/main" xmlns:w14="http://schemas.microsoft.com/office/word/2010/wordml" xmlns:w15="http://schemas.microsoft.com/office/word/2012/wordml" xmlns:w16cex="http://schemas.microsoft.com/office/word/2018/wordml/cex" xmlns:w16cid="http://schemas.microsoft.com/office/word/2016/wordml/cid" xmlns:w16="http://schemas.microsoft.com/office/word/2018/wordml" xmlns:w16sdtdh="http://schemas.microsoft.com/office/word/2020/wordml/sdtdatahash" xmlns:w16se="http://schemas.microsoft.com/office/word/2015/wordml/symex" xmlns:wpg="http://schemas.microsoft.com/office/word/2010/wordprocessingGroup" xmlns:wpi="http://schemas.microsoft.com/office/word/2010/wordprocessingInk" xmlns:wne="http://schemas.microsoft.com/office/word/2006/wordml" xmlns:wps="http://schemas.microsoft.com/office/word/2010/wordprocessingShape" mc:Ignorable="w14 w15 w16se w16cid w16 w16cex w16sdtdh wp14">
+<w:hdr xmlns:wpc="http://schemas.microsoft.com/office/word/2010/wordprocessingCanvas" xmlns:cx="http://schemas.microsoft.com/office/drawing/2014/chartex" xmlns:cx1="http://schemas.microsoft.com/office/drawing/2015/9/8/chartex" xmlns:mc="http://schemas.openxmlformats.org/markup-compatibility/2006" xmlns:o="urn:schemas-microsoft-com:office:office" xmlns:r="http://schemas.openxmlformats.org/officeDocument/2006/relationships" xmlns:m="http://schemas.openxmlformats.org/officeDocument/2006/math" xmlns:v="urn:schemas-microsoft-com:vml" xmlns:wp14="http://schemas.microsoft.com/office/word/2010/wordprocessingDrawing" xmlns:wp="http://schemas.openxmlformats.org/drawingml/2006/wordprocessingDrawing" xmlns:w10="urn:schemas-microsoft-com:office:word" xmlns:w="http://schemas.openxmlformats.org/wordprocessingml/2006/main" xmlns:w14="http://schemas.microsoft.com/office/word/2010/wordml" xmlns:w15="http://schemas.microsoft.com/office/word/2012/wordml" xmlns:w16se="http://schemas.microsoft.com/office/word/2015/wordml/symex" xmlns:wpg="http://schemas.microsoft.com/office/word/2010/wordprocessingGroup" xmlns:wpi="http://schemas.microsoft.com/office/word/2010/wordprocessingInk" xmlns:wne="http://schemas.microsoft.com/office/word/2006/wordml" xmlns:wps="http://schemas.microsoft.com/office/word/2010/wordprocessingShape" mc:Ignorable="w14 w15 w16se wp14">
   <w:p>
     <w:pPr>
       <w:pStyle w:val="Header"/>
@@ -6774,7 +6589,7 @@
 </file>
 
 <file path=word/numbering.xml><?xml version="1.0" encoding="utf-8"?>
-<w:numbering xmlns:wpc="http://schemas.microsoft.com/office/word/2010/wordprocessingCanvas" xmlns:cx="http://schemas.microsoft.com/office/drawing/2014/chartex" xmlns:cx1="http://schemas.microsoft.com/office/drawing/2015/9/8/chartex" xmlns:cx2="http://schemas.microsoft.com/office/drawing/2015/10/21/chartex" xmlns:cx3="http://schemas.microsoft.com/office/drawing/2016/5/9/chartex" xmlns:cx4="http://schemas.microsoft.com/office/drawing/2016/5/10/chartex" xmlns:cx5="http://schemas.microsoft.com/office/drawing/2016/5/11/chartex" xmlns:cx6="http://schemas.microsoft.com/office/drawing/2016/5/12/chartex" xmlns:cx7="http://schemas.microsoft.com/office/drawing/2016/5/13/chartex" xmlns:cx8="http://schemas.microsoft.com/office/drawing/2016/5/14/chartex" xmlns:mc="http://schemas.openxmlformats.org/markup-compatibility/2006" xmlns:aink="http://schemas.microsoft.com/office/drawing/2016/ink" xmlns:am3d="http://schemas.microsoft.com/office/drawing/2017/model3d" xmlns:o="urn:schemas-microsoft-com:office:office" xmlns:oel="http://schemas.microsoft.com/office/2019/extlst" xmlns:r="http://schemas.openxmlformats.org/officeDocument/2006/relationships" xmlns:m="http://schemas.openxmlformats.org/officeDocument/2006/math" xmlns:v="urn:schemas-microsoft-com:vml" xmlns:wp14="http://schemas.microsoft.com/office/word/2010/wordprocessingDrawing" xmlns:wp="http://schemas.openxmlformats.org/drawingml/2006/wordprocessingDrawing" xmlns:w10="urn:schemas-microsoft-com:office:word" xmlns:w="http://schemas.openxmlformats.org/wordprocessingml/2006/main" xmlns:w14="http://schemas.microsoft.com/office/word/2010/wordml" xmlns:w15="http://schemas.microsoft.com/office/word/2012/wordml" xmlns:w16cex="http://schemas.microsoft.com/office/word/2018/wordml/cex" xmlns:w16cid="http://schemas.microsoft.com/office/word/2016/wordml/cid" xmlns:w16="http://schemas.microsoft.com/office/word/2018/wordml" xmlns:w16sdtdh="http://schemas.microsoft.com/office/word/2020/wordml/sdtdatahash" xmlns:w16se="http://schemas.microsoft.com/office/word/2015/wordml/symex" xmlns:wpg="http://schemas.microsoft.com/office/word/2010/wordprocessingGroup" xmlns:wpi="http://schemas.microsoft.com/office/word/2010/wordprocessingInk" xmlns:wne="http://schemas.microsoft.com/office/word/2006/wordml" xmlns:wps="http://schemas.microsoft.com/office/word/2010/wordprocessingShape" mc:Ignorable="w14 w15 w16se w16cid w16 w16cex w16sdtdh wp14">
+<w:numbering xmlns:wpc="http://schemas.microsoft.com/office/word/2010/wordprocessingCanvas" xmlns:cx="http://schemas.microsoft.com/office/drawing/2014/chartex" xmlns:cx1="http://schemas.microsoft.com/office/drawing/2015/9/8/chartex" xmlns:mc="http://schemas.openxmlformats.org/markup-compatibility/2006" xmlns:o="urn:schemas-microsoft-com:office:office" xmlns:r="http://schemas.openxmlformats.org/officeDocument/2006/relationships" xmlns:m="http://schemas.openxmlformats.org/officeDocument/2006/math" xmlns:v="urn:schemas-microsoft-com:vml" xmlns:wp14="http://schemas.microsoft.com/office/word/2010/wordprocessingDrawing" xmlns:wp="http://schemas.openxmlformats.org/drawingml/2006/wordprocessingDrawing" xmlns:w10="urn:schemas-microsoft-com:office:word" xmlns:w="http://schemas.openxmlformats.org/wordprocessingml/2006/main" xmlns:w14="http://schemas.microsoft.com/office/word/2010/wordml" xmlns:w15="http://schemas.microsoft.com/office/word/2012/wordml" xmlns:w16se="http://schemas.microsoft.com/office/word/2015/wordml/symex" xmlns:wpg="http://schemas.microsoft.com/office/word/2010/wordprocessingGroup" xmlns:wpi="http://schemas.microsoft.com/office/word/2010/wordprocessingInk" xmlns:wne="http://schemas.microsoft.com/office/word/2006/wordml" xmlns:wps="http://schemas.microsoft.com/office/word/2010/wordprocessingShape" mc:Ignorable="w14 w15 w16se wp14">
   <w:abstractNum w:abstractNumId="0" w15:restartNumberingAfterBreak="0">
     <w:nsid w:val="00E27B9D"/>
     <w:multiLevelType w:val="hybridMultilevel"/>
@@ -10446,73 +10261,73 @@
       </w:rPr>
     </w:lvl>
   </w:abstractNum>
-  <w:num w:numId="1" w16cid:durableId="112946271">
+  <w:num w:numId="1">
     <w:abstractNumId w:val="29"/>
   </w:num>
-  <w:num w:numId="2" w16cid:durableId="741411447">
+  <w:num w:numId="2">
     <w:abstractNumId w:val="14"/>
   </w:num>
-  <w:num w:numId="3" w16cid:durableId="1076589248">
+  <w:num w:numId="3">
     <w:abstractNumId w:val="0"/>
   </w:num>
-  <w:num w:numId="4" w16cid:durableId="857081413">
+  <w:num w:numId="4">
     <w:abstractNumId w:val="1"/>
   </w:num>
-  <w:num w:numId="5" w16cid:durableId="684794639">
+  <w:num w:numId="5">
     <w:abstractNumId w:val="23"/>
   </w:num>
-  <w:num w:numId="6" w16cid:durableId="1529174616">
+  <w:num w:numId="6">
     <w:abstractNumId w:val="10"/>
   </w:num>
-  <w:num w:numId="7" w16cid:durableId="984041757">
+  <w:num w:numId="7">
     <w:abstractNumId w:val="30"/>
   </w:num>
-  <w:num w:numId="8" w16cid:durableId="1149251927">
+  <w:num w:numId="8">
     <w:abstractNumId w:val="11"/>
   </w:num>
-  <w:num w:numId="9" w16cid:durableId="341394124">
+  <w:num w:numId="9">
     <w:abstractNumId w:val="31"/>
   </w:num>
-  <w:num w:numId="10" w16cid:durableId="758793108">
+  <w:num w:numId="10">
     <w:abstractNumId w:val="25"/>
   </w:num>
-  <w:num w:numId="11" w16cid:durableId="973296531">
+  <w:num w:numId="11">
     <w:abstractNumId w:val="12"/>
   </w:num>
-  <w:num w:numId="12" w16cid:durableId="1142163569">
+  <w:num w:numId="12">
     <w:abstractNumId w:val="34"/>
   </w:num>
-  <w:num w:numId="13" w16cid:durableId="166749576">
+  <w:num w:numId="13">
     <w:abstractNumId w:val="8"/>
   </w:num>
-  <w:num w:numId="14" w16cid:durableId="11610543">
+  <w:num w:numId="14">
     <w:abstractNumId w:val="22"/>
   </w:num>
-  <w:num w:numId="15" w16cid:durableId="1153251008">
+  <w:num w:numId="15">
     <w:abstractNumId w:val="19"/>
   </w:num>
-  <w:num w:numId="16" w16cid:durableId="2108304922">
+  <w:num w:numId="16">
     <w:abstractNumId w:val="26"/>
   </w:num>
-  <w:num w:numId="17" w16cid:durableId="1398241875">
+  <w:num w:numId="17">
     <w:abstractNumId w:val="18"/>
   </w:num>
-  <w:num w:numId="18" w16cid:durableId="1616330410">
+  <w:num w:numId="18">
     <w:abstractNumId w:val="28"/>
   </w:num>
-  <w:num w:numId="19" w16cid:durableId="2112118338">
+  <w:num w:numId="19">
     <w:abstractNumId w:val="6"/>
   </w:num>
-  <w:num w:numId="20" w16cid:durableId="156461111">
+  <w:num w:numId="20">
     <w:abstractNumId w:val="35"/>
   </w:num>
-  <w:num w:numId="21" w16cid:durableId="1638951969">
+  <w:num w:numId="21">
     <w:abstractNumId w:val="15"/>
   </w:num>
-  <w:num w:numId="22" w16cid:durableId="280887793">
+  <w:num w:numId="22">
     <w:abstractNumId w:val="5"/>
   </w:num>
-  <w:num w:numId="23" w16cid:durableId="2113738479">
+  <w:num w:numId="23">
     <w:abstractNumId w:val="29"/>
     <w:lvlOverride w:ilvl="0">
       <w:startOverride w:val="1"/>
@@ -10542,53 +10357,53 @@
       <w:startOverride w:val="1"/>
     </w:lvlOverride>
   </w:num>
-  <w:num w:numId="24" w16cid:durableId="90636421">
+  <w:num w:numId="24">
     <w:abstractNumId w:val="21"/>
   </w:num>
-  <w:num w:numId="25" w16cid:durableId="719474682">
+  <w:num w:numId="25">
     <w:abstractNumId w:val="4"/>
   </w:num>
-  <w:num w:numId="26" w16cid:durableId="1797530997">
+  <w:num w:numId="26">
     <w:abstractNumId w:val="20"/>
   </w:num>
-  <w:num w:numId="27" w16cid:durableId="662047737">
+  <w:num w:numId="27">
     <w:abstractNumId w:val="24"/>
   </w:num>
-  <w:num w:numId="28" w16cid:durableId="304551416">
+  <w:num w:numId="28">
     <w:abstractNumId w:val="7"/>
   </w:num>
-  <w:num w:numId="29" w16cid:durableId="1277906860">
+  <w:num w:numId="29">
     <w:abstractNumId w:val="33"/>
   </w:num>
-  <w:num w:numId="30" w16cid:durableId="1841459738">
+  <w:num w:numId="30">
     <w:abstractNumId w:val="9"/>
   </w:num>
-  <w:num w:numId="31" w16cid:durableId="2052339135">
+  <w:num w:numId="31">
     <w:abstractNumId w:val="2"/>
   </w:num>
-  <w:num w:numId="32" w16cid:durableId="1498958487">
+  <w:num w:numId="32">
     <w:abstractNumId w:val="17"/>
   </w:num>
-  <w:num w:numId="33" w16cid:durableId="2012681328">
+  <w:num w:numId="33">
     <w:abstractNumId w:val="3"/>
   </w:num>
-  <w:num w:numId="34" w16cid:durableId="1959800302">
+  <w:num w:numId="34">
     <w:abstractNumId w:val="27"/>
   </w:num>
-  <w:num w:numId="35" w16cid:durableId="1942100144">
+  <w:num w:numId="35">
     <w:abstractNumId w:val="13"/>
   </w:num>
-  <w:num w:numId="36" w16cid:durableId="697311962">
+  <w:num w:numId="36">
     <w:abstractNumId w:val="32"/>
   </w:num>
-  <w:num w:numId="37" w16cid:durableId="196239385">
+  <w:num w:numId="37">
     <w:abstractNumId w:val="16"/>
   </w:num>
 </w:numbering>
 </file>
 
 <file path=word/styles.xml><?xml version="1.0" encoding="utf-8"?>
-<w:styles xmlns:mc="http://schemas.openxmlformats.org/markup-compatibility/2006" xmlns:r="http://schemas.openxmlformats.org/officeDocument/2006/relationships" xmlns:w="http://schemas.openxmlformats.org/wordprocessingml/2006/main" xmlns:w14="http://schemas.microsoft.com/office/word/2010/wordml" xmlns:w15="http://schemas.microsoft.com/office/word/2012/wordml" xmlns:w16cex="http://schemas.microsoft.com/office/word/2018/wordml/cex" xmlns:w16cid="http://schemas.microsoft.com/office/word/2016/wordml/cid" xmlns:w16="http://schemas.microsoft.com/office/word/2018/wordml" xmlns:w16sdtdh="http://schemas.microsoft.com/office/word/2020/wordml/sdtdatahash" xmlns:w16se="http://schemas.microsoft.com/office/word/2015/wordml/symex" mc:Ignorable="w14 w15 w16se w16cid w16 w16cex w16sdtdh">
+<w:styles xmlns:mc="http://schemas.openxmlformats.org/markup-compatibility/2006" xmlns:r="http://schemas.openxmlformats.org/officeDocument/2006/relationships" xmlns:w="http://schemas.openxmlformats.org/wordprocessingml/2006/main" xmlns:w14="http://schemas.microsoft.com/office/word/2010/wordml" xmlns:w15="http://schemas.microsoft.com/office/word/2012/wordml" xmlns:w16se="http://schemas.microsoft.com/office/word/2015/wordml/symex" mc:Ignorable="w14 w15 w16se">
   <w:docDefaults>
     <w:rPrDefault>
       <w:rPr>
@@ -10604,7 +10419,7 @@
       </w:pPr>
     </w:pPrDefault>
   </w:docDefaults>
-  <w:latentStyles w:defLockedState="0" w:defUIPriority="99" w:defSemiHidden="0" w:defUnhideWhenUsed="0" w:defQFormat="0" w:count="376">
+  <w:latentStyles w:defLockedState="0" w:defUIPriority="99" w:defSemiHidden="0" w:defUnhideWhenUsed="0" w:defQFormat="0" w:count="371">
     <w:lsdException w:name="Normal" w:uiPriority="0" w:qFormat="1"/>
     <w:lsdException w:name="heading 1" w:uiPriority="0" w:qFormat="1"/>
     <w:lsdException w:name="heading 2" w:semiHidden="1" w:uiPriority="0" w:unhideWhenUsed="1" w:qFormat="1"/>
@@ -10976,11 +10791,6 @@
     <w:lsdException w:name="List Table 5 Dark Accent 6" w:uiPriority="50"/>
     <w:lsdException w:name="List Table 6 Colorful Accent 6" w:uiPriority="51"/>
     <w:lsdException w:name="List Table 7 Colorful Accent 6" w:uiPriority="52"/>
-    <w:lsdException w:name="Mention" w:semiHidden="1" w:unhideWhenUsed="1"/>
-    <w:lsdException w:name="Smart Hyperlink" w:semiHidden="1" w:unhideWhenUsed="1"/>
-    <w:lsdException w:name="Hashtag" w:semiHidden="1" w:unhideWhenUsed="1"/>
-    <w:lsdException w:name="Unresolved Mention" w:semiHidden="1" w:unhideWhenUsed="1"/>
-    <w:lsdException w:name="Smart Link" w:semiHidden="1" w:unhideWhenUsed="1"/>
   </w:latentStyles>
   <w:style w:type="paragraph" w:default="1" w:styleId="Normal">
     <w:name w:val="Normal"/>
@@ -11794,9 +11604,12 @@
 </file>
 
 <file path=customXml/item1.xml><?xml version="1.0" encoding="utf-8"?>
-<p:properties xmlns:p="http://schemas.microsoft.com/office/2006/metadata/properties" xmlns:xsi="http://www.w3.org/2001/XMLSchema-instance" xmlns:pc="http://schemas.microsoft.com/office/infopath/2007/PartnerControls">
-  <documentManagement/>
-</p:properties>
+<?mso-contentType ?>
+<FormTemplates xmlns="http://schemas.microsoft.com/sharepoint/v3/contenttype/forms">
+  <Display>DocumentLibraryForm</Display>
+  <Edit>DocumentLibraryForm</Edit>
+  <New>DocumentLibraryForm</New>
+</FormTemplates>
 </file>
 
 <file path=customXml/item2.xml><?xml version="1.0" encoding="utf-8"?>
@@ -11914,19 +11727,15 @@
 </file>
 
 <file path=customXml/item3.xml><?xml version="1.0" encoding="utf-8"?>
-<?mso-contentType ?>
-<FormTemplates xmlns="http://schemas.microsoft.com/sharepoint/v3/contenttype/forms">
-  <Display>DocumentLibraryForm</Display>
-  <Edit>DocumentLibraryForm</Edit>
-  <New>DocumentLibraryForm</New>
-</FormTemplates>
+<p:properties xmlns:p="http://schemas.microsoft.com/office/2006/metadata/properties" xmlns:xsi="http://www.w3.org/2001/XMLSchema-instance" xmlns:pc="http://schemas.microsoft.com/office/infopath/2007/PartnerControls">
+  <documentManagement/>
+</p:properties>
 </file>
 
 <file path=customXml/itemProps1.xml><?xml version="1.0" encoding="utf-8"?>
-<ds:datastoreItem xmlns:ds="http://schemas.openxmlformats.org/officeDocument/2006/customXml" ds:itemID="{6F534504-800F-4A66-9167-75C5A09C21C9}">
+<ds:datastoreItem xmlns:ds="http://schemas.openxmlformats.org/officeDocument/2006/customXml" ds:itemID="{9E42A1CC-DF69-42A0-AFEA-0052CC0403B8}">
   <ds:schemaRefs>
-    <ds:schemaRef ds:uri="http://schemas.microsoft.com/office/2006/metadata/properties"/>
-    <ds:schemaRef ds:uri="http://schemas.microsoft.com/office/infopath/2007/PartnerControls"/>
+    <ds:schemaRef ds:uri="http://schemas.microsoft.com/sharepoint/v3/contenttype/forms"/>
   </ds:schemaRefs>
 </ds:datastoreItem>
 </file>
@@ -11948,9 +11757,10 @@
 </file>
 
 <file path=customXml/itemProps3.xml><?xml version="1.0" encoding="utf-8"?>
-<ds:datastoreItem xmlns:ds="http://schemas.openxmlformats.org/officeDocument/2006/customXml" ds:itemID="{9E42A1CC-DF69-42A0-AFEA-0052CC0403B8}">
+<ds:datastoreItem xmlns:ds="http://schemas.openxmlformats.org/officeDocument/2006/customXml" ds:itemID="{6F534504-800F-4A66-9167-75C5A09C21C9}">
   <ds:schemaRefs>
-    <ds:schemaRef ds:uri="http://schemas.microsoft.com/sharepoint/v3/contenttype/forms"/>
+    <ds:schemaRef ds:uri="http://schemas.microsoft.com/office/2006/metadata/properties"/>
+    <ds:schemaRef ds:uri="http://schemas.microsoft.com/office/infopath/2007/PartnerControls"/>
   </ds:schemaRefs>
 </ds:datastoreItem>
 </file>
</xml_diff>